<commit_message>
Pseudo code demo 1
</commit_message>
<xml_diff>
--- a/RuleConflict/resources/Report.docx
+++ b/RuleConflict/resources/Report.docx
@@ -462,15 +462,7 @@
           <w:sz w:val="24"/>
           <w:szCs w:val="24"/>
         </w:rPr>
-        <w:t>colle</w:t>
-      </w:r>
-      <w:r>
-        <w:rPr>
-          <w:rFonts w:ascii="Times New Roman" w:hAnsi="Times New Roman" w:cs="Times New Roman"/>
-          <w:sz w:val="24"/>
-          <w:szCs w:val="24"/>
-        </w:rPr>
-        <w:t>ctively referred</w:t>
+        <w:t>collectively referred</w:t>
       </w:r>
       <w:r>
         <w:rPr>
@@ -518,23 +510,7 @@
           <w:sz w:val="24"/>
           <w:szCs w:val="24"/>
         </w:rPr>
-        <w:t xml:space="preserve"> means </w:t>
-      </w:r>
-      <w:r>
-        <w:rPr>
-          <w:rFonts w:ascii="Times New Roman" w:hAnsi="Times New Roman" w:cs="Times New Roman"/>
-          <w:sz w:val="24"/>
-          <w:szCs w:val="24"/>
-        </w:rPr>
-        <w:t>to automate daily activitie</w:t>
-      </w:r>
-      <w:r>
-        <w:rPr>
-          <w:rFonts w:ascii="Times New Roman" w:hAnsi="Times New Roman" w:cs="Times New Roman"/>
-          <w:sz w:val="24"/>
-          <w:szCs w:val="24"/>
-        </w:rPr>
-        <w:t xml:space="preserve">s for people and organizations. This interconnection </w:t>
+        <w:t xml:space="preserve"> means to automate daily activities for people and organizations. This interconnection </w:t>
       </w:r>
       <w:r>
         <w:rPr>
@@ -582,15 +558,7 @@
           <w:sz w:val="24"/>
           <w:szCs w:val="24"/>
         </w:rPr>
-        <w:t xml:space="preserve"> ne</w:t>
-      </w:r>
-      <w:r>
-        <w:rPr>
-          <w:rFonts w:ascii="Times New Roman" w:hAnsi="Times New Roman" w:cs="Times New Roman"/>
-          <w:sz w:val="24"/>
-          <w:szCs w:val="24"/>
-        </w:rPr>
-        <w:t xml:space="preserve">ed for representing </w:t>
+        <w:t xml:space="preserve"> need for representing </w:t>
       </w:r>
       <w:r>
         <w:rPr>
@@ -641,39 +609,7 @@
           <w:sz w:val="24"/>
           <w:szCs w:val="24"/>
         </w:rPr>
-        <w:t>In traditional systems, policies are typically use</w:t>
-      </w:r>
-      <w:r>
-        <w:rPr>
-          <w:rFonts w:ascii="Times New Roman" w:hAnsi="Times New Roman" w:cs="Times New Roman"/>
-          <w:sz w:val="24"/>
-          <w:szCs w:val="24"/>
-        </w:rPr>
-        <w:t xml:space="preserve">d to govern these interactions. </w:t>
-      </w:r>
-      <w:r>
-        <w:rPr>
-          <w:rFonts w:ascii="Times New Roman" w:hAnsi="Times New Roman" w:cs="Times New Roman"/>
-          <w:sz w:val="24"/>
-          <w:szCs w:val="24"/>
-        </w:rPr>
-        <w:t>However, most of these systems are static in nature when compared with IoT</w:t>
-      </w:r>
-      <w:r>
-        <w:rPr>
-          <w:rFonts w:ascii="Times New Roman" w:hAnsi="Times New Roman" w:cs="Times New Roman"/>
-          <w:sz w:val="24"/>
-          <w:szCs w:val="24"/>
-        </w:rPr>
-        <w:t xml:space="preserve"> </w:t>
-      </w:r>
-      <w:r>
-        <w:rPr>
-          <w:rFonts w:ascii="Times New Roman" w:hAnsi="Times New Roman" w:cs="Times New Roman"/>
-          <w:sz w:val="24"/>
-          <w:szCs w:val="24"/>
-        </w:rPr>
-        <w:t xml:space="preserve">systems. In IoT, </w:t>
+        <w:t xml:space="preserve">In traditional systems, policies are typically used to govern these interactions. However, most of these systems are static in nature when compared with IoT systems. In IoT, </w:t>
       </w:r>
       <w:r>
         <w:rPr>
@@ -815,31 +751,7 @@
           <w:sz w:val="24"/>
           <w:szCs w:val="24"/>
         </w:rPr>
-        <w:t>C</w:t>
-      </w:r>
-      <w:r>
-        <w:rPr>
-          <w:rFonts w:ascii="Times New Roman" w:hAnsi="Times New Roman" w:cs="Times New Roman"/>
-          <w:sz w:val="24"/>
-          <w:szCs w:val="24"/>
-        </w:rPr>
-        <w:t>onflicts c</w:t>
-      </w:r>
-      <w:r>
-        <w:rPr>
-          <w:rFonts w:ascii="Times New Roman" w:hAnsi="Times New Roman" w:cs="Times New Roman"/>
-          <w:sz w:val="24"/>
-          <w:szCs w:val="24"/>
-        </w:rPr>
-        <w:t xml:space="preserve">an emerge when two or more </w:t>
-      </w:r>
-      <w:r>
-        <w:rPr>
-          <w:rFonts w:ascii="Times New Roman" w:hAnsi="Times New Roman" w:cs="Times New Roman"/>
-          <w:sz w:val="24"/>
-          <w:szCs w:val="24"/>
-        </w:rPr>
-        <w:t>instructions given to IoT devices cannot be satisfied simultaneously.</w:t>
+        <w:t>Conflicts can emerge when two or more instructions given to IoT devices cannot be satisfied simultaneously.</w:t>
       </w:r>
       <w:r>
         <w:rPr>
@@ -855,135 +767,7 @@
           <w:sz w:val="24"/>
           <w:szCs w:val="24"/>
         </w:rPr>
-        <w:t>A simple but pr</w:t>
-      </w:r>
-      <w:r>
-        <w:rPr>
-          <w:rFonts w:ascii="Times New Roman" w:hAnsi="Times New Roman" w:cs="Times New Roman"/>
-          <w:sz w:val="24"/>
-          <w:szCs w:val="24"/>
-        </w:rPr>
-        <w:t xml:space="preserve">actical example of this is when </w:t>
-      </w:r>
-      <w:r>
-        <w:rPr>
-          <w:rFonts w:ascii="Times New Roman" w:hAnsi="Times New Roman" w:cs="Times New Roman"/>
-          <w:sz w:val="24"/>
-          <w:szCs w:val="24"/>
-        </w:rPr>
-        <w:t xml:space="preserve">two instructions are provided to </w:t>
-      </w:r>
-      <w:r>
-        <w:rPr>
-          <w:rFonts w:ascii="Times New Roman" w:hAnsi="Times New Roman" w:cs="Times New Roman"/>
-          <w:sz w:val="24"/>
-          <w:szCs w:val="24"/>
-        </w:rPr>
-        <w:t>a single device simultaneously, both of which can</w:t>
-      </w:r>
-      <w:r>
-        <w:rPr>
-          <w:rFonts w:ascii="Times New Roman" w:hAnsi="Times New Roman" w:cs="Times New Roman"/>
-          <w:sz w:val="24"/>
-          <w:szCs w:val="24"/>
-        </w:rPr>
-        <w:t>n</w:t>
-      </w:r>
-      <w:r>
-        <w:rPr>
-          <w:rFonts w:ascii="Times New Roman" w:hAnsi="Times New Roman" w:cs="Times New Roman"/>
-          <w:sz w:val="24"/>
-          <w:szCs w:val="24"/>
-        </w:rPr>
-        <w:t xml:space="preserve">ot be executed. For instance, a </w:t>
-      </w:r>
-      <w:r>
-        <w:rPr>
-          <w:rFonts w:ascii="Times New Roman" w:hAnsi="Times New Roman" w:cs="Times New Roman"/>
-          <w:sz w:val="24"/>
-          <w:szCs w:val="24"/>
-        </w:rPr>
-        <w:t>single light-bulb may have tw</w:t>
-      </w:r>
-      <w:r>
-        <w:rPr>
-          <w:rFonts w:ascii="Times New Roman" w:hAnsi="Times New Roman" w:cs="Times New Roman"/>
-          <w:sz w:val="24"/>
-          <w:szCs w:val="24"/>
-        </w:rPr>
-        <w:t xml:space="preserve">o simple rules provided to it – </w:t>
-      </w:r>
-      <w:r>
-        <w:rPr>
-          <w:rFonts w:ascii="Times New Roman" w:hAnsi="Times New Roman" w:cs="Times New Roman"/>
-          <w:sz w:val="24"/>
-          <w:szCs w:val="24"/>
-        </w:rPr>
-        <w:t xml:space="preserve">one that requires it to be </w:t>
-      </w:r>
-      <w:r>
-        <w:rPr>
-          <w:rFonts w:ascii="Times New Roman" w:hAnsi="Times New Roman" w:cs="Times New Roman"/>
-          <w:sz w:val="24"/>
-          <w:szCs w:val="24"/>
-        </w:rPr>
-        <w:t xml:space="preserve">turned on during evening hours, </w:t>
-      </w:r>
-      <w:r>
-        <w:rPr>
-          <w:rFonts w:ascii="Times New Roman" w:hAnsi="Times New Roman" w:cs="Times New Roman"/>
-          <w:sz w:val="24"/>
-          <w:szCs w:val="24"/>
-        </w:rPr>
-        <w:t xml:space="preserve">and other that requires it to </w:t>
-      </w:r>
-      <w:r>
-        <w:rPr>
-          <w:rFonts w:ascii="Times New Roman" w:hAnsi="Times New Roman" w:cs="Times New Roman"/>
-          <w:sz w:val="24"/>
-          <w:szCs w:val="24"/>
-        </w:rPr>
-        <w:t xml:space="preserve">be turned off when no one is in </w:t>
-      </w:r>
-      <w:r>
-        <w:rPr>
-          <w:rFonts w:ascii="Times New Roman" w:hAnsi="Times New Roman" w:cs="Times New Roman"/>
-          <w:sz w:val="24"/>
-          <w:szCs w:val="24"/>
-        </w:rPr>
-        <w:t>the room. Conflicting IoT p</w:t>
-      </w:r>
-      <w:r>
-        <w:rPr>
-          <w:rFonts w:ascii="Times New Roman" w:hAnsi="Times New Roman" w:cs="Times New Roman"/>
-          <w:sz w:val="24"/>
-          <w:szCs w:val="24"/>
-        </w:rPr>
-        <w:t xml:space="preserve">rograms can occur with a single </w:t>
-      </w:r>
-      <w:r>
-        <w:rPr>
-          <w:rFonts w:ascii="Times New Roman" w:hAnsi="Times New Roman" w:cs="Times New Roman"/>
-          <w:sz w:val="24"/>
-          <w:szCs w:val="24"/>
-        </w:rPr>
-        <w:t>user who perhaps does not rea</w:t>
-      </w:r>
-      <w:r>
-        <w:rPr>
-          <w:rFonts w:ascii="Times New Roman" w:hAnsi="Times New Roman" w:cs="Times New Roman"/>
-          <w:sz w:val="24"/>
-          <w:szCs w:val="24"/>
-        </w:rPr>
-        <w:t xml:space="preserve">lize instructions can conflict. </w:t>
-      </w:r>
-      <w:r>
-        <w:rPr>
-          <w:rFonts w:ascii="Times New Roman" w:hAnsi="Times New Roman" w:cs="Times New Roman"/>
-          <w:sz w:val="24"/>
-          <w:szCs w:val="24"/>
-        </w:rPr>
-        <w:t>Or through multiple users who encode opposing preferences.</w:t>
+        <w:t>A simple but practical example of this is when two instructions are provided to a single device simultaneously, both of which cannot be executed. For instance, a single light-bulb may have two simple rules provided to it – one that requires it to be turned on during evening hours, and other that requires it to be turned off when no one is in the room. Conflicting IoT programs can occur with a single user who perhaps does not realize instructions can conflict. Or through multiple users who encode opposing preferences.</w:t>
       </w:r>
     </w:p>
     <w:p>
@@ -1015,87 +799,7 @@
           <w:sz w:val="24"/>
           <w:szCs w:val="24"/>
         </w:rPr>
-        <w:t>onflicts can arise betwe</w:t>
-      </w:r>
-      <w:r>
-        <w:rPr>
-          <w:rFonts w:ascii="Times New Roman" w:hAnsi="Times New Roman" w:cs="Times New Roman"/>
-          <w:sz w:val="24"/>
-          <w:szCs w:val="24"/>
-        </w:rPr>
-        <w:t xml:space="preserve">en an app rule and a predefined </w:t>
-      </w:r>
-      <w:r>
-        <w:rPr>
-          <w:rFonts w:ascii="Times New Roman" w:hAnsi="Times New Roman" w:cs="Times New Roman"/>
-          <w:sz w:val="24"/>
-          <w:szCs w:val="24"/>
-        </w:rPr>
-        <w:t>policy. For example, turning on a l</w:t>
-      </w:r>
-      <w:r>
-        <w:rPr>
-          <w:rFonts w:ascii="Times New Roman" w:hAnsi="Times New Roman" w:cs="Times New Roman"/>
-          <w:sz w:val="24"/>
-          <w:szCs w:val="24"/>
-        </w:rPr>
-        <w:t xml:space="preserve">ight based on </w:t>
-      </w:r>
-      <w:r>
-        <w:rPr>
-          <w:rFonts w:ascii="Times New Roman" w:hAnsi="Times New Roman" w:cs="Times New Roman"/>
-          <w:sz w:val="24"/>
-          <w:szCs w:val="24"/>
-        </w:rPr>
-        <w:t>time can violate an energy-c</w:t>
-      </w:r>
-      <w:r>
-        <w:rPr>
-          <w:rFonts w:ascii="Times New Roman" w:hAnsi="Times New Roman" w:cs="Times New Roman"/>
-          <w:sz w:val="24"/>
-          <w:szCs w:val="24"/>
-        </w:rPr>
-        <w:t xml:space="preserve">onserving policy that turns off </w:t>
-      </w:r>
-      <w:r>
-        <w:rPr>
-          <w:rFonts w:ascii="Times New Roman" w:hAnsi="Times New Roman" w:cs="Times New Roman"/>
-          <w:sz w:val="24"/>
-          <w:szCs w:val="24"/>
-        </w:rPr>
-        <w:t>light based on room occupan</w:t>
-      </w:r>
-      <w:r>
-        <w:rPr>
-          <w:rFonts w:ascii="Times New Roman" w:hAnsi="Times New Roman" w:cs="Times New Roman"/>
-          <w:sz w:val="24"/>
-          <w:szCs w:val="24"/>
-        </w:rPr>
-        <w:t xml:space="preserve">cy. In these two cases, what is </w:t>
-      </w:r>
-      <w:r>
-        <w:rPr>
-          <w:rFonts w:ascii="Times New Roman" w:hAnsi="Times New Roman" w:cs="Times New Roman"/>
-          <w:sz w:val="24"/>
-          <w:szCs w:val="24"/>
-        </w:rPr>
-        <w:t>required are automated met</w:t>
-      </w:r>
-      <w:r>
-        <w:rPr>
-          <w:rFonts w:ascii="Times New Roman" w:hAnsi="Times New Roman" w:cs="Times New Roman"/>
-          <w:sz w:val="24"/>
-          <w:szCs w:val="24"/>
-        </w:rPr>
-        <w:t xml:space="preserve">hods to highlight to users when </w:t>
-      </w:r>
-      <w:r>
-        <w:rPr>
-          <w:rFonts w:ascii="Times New Roman" w:hAnsi="Times New Roman" w:cs="Times New Roman"/>
-          <w:sz w:val="24"/>
-          <w:szCs w:val="24"/>
-        </w:rPr>
-        <w:t>such situations arise before they become a problem.</w:t>
+        <w:t>onflicts can arise between an app rule and a predefined policy. For example, turning on a light based on time can violate an energy-conserving policy that turns off light based on room occupancy. In these two cases, what is required are automated methods to highlight to users when such situations arise before they become a problem.</w:t>
       </w:r>
     </w:p>
     <w:p>
@@ -1321,17 +1025,7 @@
           <w:sz w:val="24"/>
           <w:szCs w:val="24"/>
         </w:rPr>
-        <w:t>. The challenging part is to accurately detect conflicts and provide feedback to th</w:t>
-      </w:r>
-      <w:bookmarkStart w:id="0" w:name="_GoBack"/>
-      <w:bookmarkEnd w:id="0"/>
-      <w:r>
-        <w:rPr>
-          <w:rFonts w:ascii="Times New Roman" w:hAnsi="Times New Roman" w:cs="Times New Roman"/>
-          <w:sz w:val="24"/>
-          <w:szCs w:val="24"/>
-        </w:rPr>
-        <w:t>e users when t</w:t>
+        <w:t>. The challenging part is to accurately detect conflicts and provide feedback to the users when t</w:t>
       </w:r>
       <w:r>
         <w:rPr>
@@ -1379,6 +1073,107 @@
     </w:p>
     <w:p>
       <w:pPr>
+        <w:keepNext/>
+        <w:spacing w:line="360" w:lineRule="auto"/>
+        <w:jc w:val="center"/>
+      </w:pPr>
+      <w:r>
+        <w:object w:dxaOrig="5566" w:dyaOrig="4831">
+          <v:shapetype id="_x0000_t75" coordsize="21600,21600" o:spt="75" o:preferrelative="t" path="m@4@5l@4@11@9@11@9@5xe" filled="f" stroked="f">
+            <v:stroke joinstyle="miter"/>
+            <v:formulas>
+              <v:f eqn="if lineDrawn pixelLineWidth 0"/>
+              <v:f eqn="sum @0 1 0"/>
+              <v:f eqn="sum 0 0 @1"/>
+              <v:f eqn="prod @2 1 2"/>
+              <v:f eqn="prod @3 21600 pixelWidth"/>
+              <v:f eqn="prod @3 21600 pixelHeight"/>
+              <v:f eqn="sum @0 0 1"/>
+              <v:f eqn="prod @6 1 2"/>
+              <v:f eqn="prod @7 21600 pixelWidth"/>
+              <v:f eqn="sum @8 21600 0"/>
+              <v:f eqn="prod @7 21600 pixelHeight"/>
+              <v:f eqn="sum @10 21600 0"/>
+            </v:formulas>
+            <v:path o:extrusionok="f" gradientshapeok="t" o:connecttype="rect"/>
+            <o:lock v:ext="edit" aspectratio="t"/>
+          </v:shapetype>
+          <v:shape id="_x0000_i1025" type="#_x0000_t75" style="width:278.25pt;height:241.5pt" o:ole="">
+            <v:imagedata r:id="rId7" o:title=""/>
+          </v:shape>
+          <o:OLEObject Type="Embed" ProgID="Visio.Drawing.15" ShapeID="_x0000_i1025" DrawAspect="Content" ObjectID="_1574615591" r:id="rId8"/>
+        </w:object>
+      </w:r>
+    </w:p>
+    <w:p>
+      <w:pPr>
+        <w:pStyle w:val="Caption"/>
+        <w:jc w:val="center"/>
+      </w:pPr>
+      <w:r>
+        <w:t xml:space="preserve">Figure </w:t>
+      </w:r>
+      <w:r>
+        <w:fldChar w:fldCharType="begin"/>
+      </w:r>
+      <w:r>
+        <w:instrText xml:space="preserve"> SEQ Figure \* ARABIC </w:instrText>
+      </w:r>
+      <w:r>
+        <w:fldChar w:fldCharType="separate"/>
+      </w:r>
+      <w:r>
+        <w:rPr>
+          <w:noProof/>
+        </w:rPr>
+        <w:t>1</w:t>
+      </w:r>
+      <w:r>
+        <w:fldChar w:fldCharType="end"/>
+      </w:r>
+      <w:r>
+        <w:t xml:space="preserve"> Overview</w:t>
+      </w:r>
+    </w:p>
+    <w:p/>
+    <w:p>
+      <w:pPr>
+        <w:spacing w:line="360" w:lineRule="auto"/>
+        <w:rPr>
+          <w:rFonts w:ascii="Times New Roman" w:hAnsi="Times New Roman" w:cs="Times New Roman"/>
+          <w:sz w:val="24"/>
+          <w:szCs w:val="24"/>
+        </w:rPr>
+      </w:pPr>
+      <w:r>
+        <w:rPr>
+          <w:rFonts w:ascii="Times New Roman" w:hAnsi="Times New Roman" w:cs="Times New Roman"/>
+          <w:sz w:val="24"/>
+          <w:szCs w:val="24"/>
+        </w:rPr>
+        <w:t>Interval Tree Implementation</w:t>
+      </w:r>
+    </w:p>
+    <w:p>
+      <w:pPr>
+        <w:spacing w:line="360" w:lineRule="auto"/>
+        <w:rPr>
+          <w:rFonts w:ascii="Times New Roman" w:hAnsi="Times New Roman" w:cs="Times New Roman"/>
+          <w:sz w:val="24"/>
+          <w:szCs w:val="24"/>
+        </w:rPr>
+      </w:pPr>
+      <w:r>
+        <w:rPr>
+          <w:rFonts w:ascii="Times New Roman" w:hAnsi="Times New Roman" w:cs="Times New Roman"/>
+          <w:sz w:val="24"/>
+          <w:szCs w:val="24"/>
+        </w:rPr>
+        <w:t>Brief Overview of Interval Trees</w:t>
+      </w:r>
+    </w:p>
+    <w:p>
+      <w:pPr>
         <w:spacing w:line="360" w:lineRule="auto"/>
         <w:jc w:val="both"/>
         <w:rPr>
@@ -1387,9 +1182,3058 @@
           <w:szCs w:val="24"/>
         </w:rPr>
       </w:pPr>
+      <w:r>
+        <w:rPr>
+          <w:rFonts w:ascii="Times New Roman" w:hAnsi="Times New Roman" w:cs="Times New Roman"/>
+          <w:sz w:val="24"/>
+          <w:szCs w:val="24"/>
+        </w:rPr>
+        <w:t>An interval tree is a tree data structure to hold intervals. Specifically, it allows one to efficiently find all intervals that overlap with any given interval or point</w:t>
+      </w:r>
+      <w:r>
+        <w:rPr>
+          <w:rFonts w:ascii="Times New Roman" w:hAnsi="Times New Roman" w:cs="Times New Roman"/>
+          <w:sz w:val="24"/>
+          <w:szCs w:val="24"/>
+        </w:rPr>
+        <w:t xml:space="preserve">. The key to maintaining an interval search tree is to store each interval in a balanced binary search tree, sorted by the left endpoint. In addition, we maintain some auxiliary information in each node x, namely the maximum value of any (right) endpoint stored in the subtree rooted at x. If two intervals with identical endpoints are </w:t>
+      </w:r>
+      <w:r>
+        <w:rPr>
+          <w:rFonts w:ascii="Times New Roman" w:hAnsi="Times New Roman" w:cs="Times New Roman"/>
+          <w:sz w:val="24"/>
+          <w:szCs w:val="24"/>
+        </w:rPr>
+        <w:lastRenderedPageBreak/>
+        <w:t>inserted, we only maintain one copy. The reader is requested to refer the internet for further description of interval trees.</w:t>
+      </w:r>
+    </w:p>
+    <w:p>
+      <w:pPr>
+        <w:spacing w:line="360" w:lineRule="auto"/>
+        <w:jc w:val="both"/>
+        <w:rPr>
+          <w:rFonts w:ascii="Times New Roman" w:hAnsi="Times New Roman" w:cs="Times New Roman"/>
+          <w:sz w:val="24"/>
+          <w:szCs w:val="24"/>
+        </w:rPr>
+      </w:pPr>
+      <w:r>
+        <w:rPr>
+          <w:rFonts w:ascii="Times New Roman" w:hAnsi="Times New Roman" w:cs="Times New Roman"/>
+          <w:sz w:val="24"/>
+          <w:szCs w:val="24"/>
+        </w:rPr>
+        <w:t>Data Model</w:t>
+      </w:r>
+    </w:p>
+    <w:p>
+      <w:pPr>
+        <w:spacing w:line="360" w:lineRule="auto"/>
+        <w:jc w:val="both"/>
+        <w:rPr>
+          <w:rFonts w:ascii="Times New Roman" w:hAnsi="Times New Roman" w:cs="Times New Roman"/>
+          <w:sz w:val="24"/>
+          <w:szCs w:val="24"/>
+        </w:rPr>
+      </w:pPr>
+      <w:r>
+        <w:rPr>
+          <w:rFonts w:ascii="Times New Roman" w:hAnsi="Times New Roman" w:cs="Times New Roman"/>
+          <w:sz w:val="24"/>
+          <w:szCs w:val="24"/>
+        </w:rPr>
+        <w:t xml:space="preserve">The data model used here is a combination of action and actuator. The action represents the condition that must be executed on an actuator. It captures the result of execution of a Rule. The idea here is to map interval tree for each rule. </w:t>
+      </w:r>
+      <w:r>
+        <w:rPr>
+          <w:rFonts w:ascii="Times New Roman" w:hAnsi="Times New Roman" w:cs="Times New Roman"/>
+          <w:sz w:val="24"/>
+          <w:szCs w:val="24"/>
+        </w:rPr>
+        <w:t>We use the existing Aquaponics database schema for implementation.</w:t>
+      </w:r>
+    </w:p>
+    <w:p>
+      <w:pPr>
+        <w:spacing w:line="360" w:lineRule="auto"/>
+        <w:jc w:val="both"/>
+        <w:rPr>
+          <w:rFonts w:ascii="Times New Roman" w:hAnsi="Times New Roman" w:cs="Times New Roman"/>
+          <w:sz w:val="24"/>
+          <w:szCs w:val="24"/>
+        </w:rPr>
+      </w:pPr>
+      <w:r>
+        <w:rPr>
+          <w:rFonts w:ascii="Times New Roman" w:hAnsi="Times New Roman" w:cs="Times New Roman"/>
+          <w:sz w:val="24"/>
+          <w:szCs w:val="24"/>
+        </w:rPr>
+        <w:t>Implementation Details</w:t>
+      </w:r>
+    </w:p>
+    <w:p>
+      <w:pPr>
+        <w:spacing w:line="360" w:lineRule="auto"/>
+        <w:jc w:val="both"/>
+        <w:rPr>
+          <w:rFonts w:ascii="Times New Roman" w:hAnsi="Times New Roman" w:cs="Times New Roman"/>
+          <w:sz w:val="24"/>
+          <w:szCs w:val="24"/>
+        </w:rPr>
+      </w:pPr>
+      <w:r>
+        <w:rPr>
+          <w:rFonts w:ascii="Times New Roman" w:hAnsi="Times New Roman" w:cs="Times New Roman"/>
+          <w:sz w:val="24"/>
+          <w:szCs w:val="24"/>
+        </w:rPr>
+        <w:t>The algorithm started by iterating through the rules in the database. Each rule record contains the necessary information about trigger condition and action.</w:t>
+      </w:r>
+      <w:r>
+        <w:rPr>
+          <w:rFonts w:ascii="Times New Roman" w:hAnsi="Times New Roman" w:cs="Times New Roman"/>
+          <w:sz w:val="24"/>
+          <w:szCs w:val="24"/>
+        </w:rPr>
+        <w:t xml:space="preserve"> </w:t>
+      </w:r>
+      <w:r>
+        <w:rPr>
+          <w:rFonts w:ascii="Times New Roman" w:hAnsi="Times New Roman" w:cs="Times New Roman"/>
+          <w:sz w:val="24"/>
+          <w:szCs w:val="24"/>
+        </w:rPr>
+        <w:t xml:space="preserve">Based on the action and actuator each rule will be mapped to an Interval Tree. The rule conflict </w:t>
+      </w:r>
+      <w:r>
+        <w:rPr>
+          <w:rFonts w:ascii="Times New Roman" w:hAnsi="Times New Roman" w:cs="Times New Roman"/>
+          <w:sz w:val="24"/>
+          <w:szCs w:val="24"/>
+        </w:rPr>
+        <w:t xml:space="preserve">detected starts by inserting the present rule interval in the Interval Tree. A Rule Conflict exception is raised if the intervals intersect. If none of the intervals in the Interval Tree intersect then a new Interval Tree node is created and additional information for the nodes are updated. </w:t>
+      </w:r>
+    </w:p>
+    <w:p>
+      <w:pPr>
+        <w:spacing w:line="360" w:lineRule="auto"/>
+        <w:jc w:val="both"/>
+        <w:rPr>
+          <w:rFonts w:ascii="Times New Roman" w:hAnsi="Times New Roman" w:cs="Times New Roman"/>
+          <w:sz w:val="24"/>
+          <w:szCs w:val="24"/>
+        </w:rPr>
+      </w:pPr>
+      <w:r>
+        <w:rPr>
+          <w:rFonts w:ascii="Times New Roman" w:hAnsi="Times New Roman" w:cs="Times New Roman"/>
+          <w:sz w:val="24"/>
+          <w:szCs w:val="24"/>
+        </w:rPr>
+        <w:t xml:space="preserve">The above algorithm repeats for opposite actions. </w:t>
+      </w:r>
+      <w:r>
+        <w:rPr>
+          <w:rFonts w:ascii="Times New Roman" w:hAnsi="Times New Roman" w:cs="Times New Roman"/>
+          <w:sz w:val="24"/>
+          <w:szCs w:val="24"/>
+        </w:rPr>
+        <w:t>As the next state of one rule may conflict with the current state of some other rule.</w:t>
+      </w:r>
+      <w:r>
+        <w:rPr>
+          <w:rFonts w:ascii="Times New Roman" w:hAnsi="Times New Roman" w:cs="Times New Roman"/>
+          <w:sz w:val="24"/>
+          <w:szCs w:val="24"/>
+        </w:rPr>
+        <w:t xml:space="preserve"> The above process continues similarly for all other rules in the table. </w:t>
+      </w:r>
+      <w:r>
+        <w:rPr>
+          <w:rFonts w:ascii="Times New Roman" w:hAnsi="Times New Roman" w:cs="Times New Roman"/>
+          <w:sz w:val="24"/>
+          <w:szCs w:val="24"/>
+        </w:rPr>
+        <w:t xml:space="preserve">Please note that the algorithm is invoked whenever the user adds a new rule. </w:t>
+      </w:r>
+      <w:r>
+        <w:rPr>
+          <w:rFonts w:ascii="Times New Roman" w:hAnsi="Times New Roman" w:cs="Times New Roman"/>
+          <w:sz w:val="24"/>
+          <w:szCs w:val="24"/>
+        </w:rPr>
+        <w:t>The result of the ex</w:t>
+      </w:r>
+      <w:r>
+        <w:rPr>
+          <w:rFonts w:ascii="Times New Roman" w:hAnsi="Times New Roman" w:cs="Times New Roman"/>
+          <w:sz w:val="24"/>
+          <w:szCs w:val="24"/>
+        </w:rPr>
+        <w:t xml:space="preserve">ecution is notified back to the user. </w:t>
+      </w:r>
+    </w:p>
+    <w:p>
+      <w:pPr>
+        <w:spacing w:line="360" w:lineRule="auto"/>
+        <w:jc w:val="both"/>
+        <w:rPr>
+          <w:rFonts w:ascii="Times New Roman" w:hAnsi="Times New Roman" w:cs="Times New Roman"/>
+          <w:sz w:val="24"/>
+          <w:szCs w:val="24"/>
+        </w:rPr>
+      </w:pPr>
+      <w:r>
+        <w:rPr>
+          <w:rFonts w:ascii="Times New Roman" w:hAnsi="Times New Roman" w:cs="Times New Roman"/>
+          <w:sz w:val="24"/>
+          <w:szCs w:val="24"/>
+        </w:rPr>
+        <w:t>Pseudo code</w:t>
+      </w:r>
+    </w:p>
+    <w:p>
+      <w:pPr>
+        <w:spacing w:line="360" w:lineRule="auto"/>
+        <w:jc w:val="both"/>
+        <w:rPr>
+          <w:rFonts w:ascii="Times New Roman" w:hAnsi="Times New Roman" w:cs="Times New Roman"/>
+          <w:sz w:val="24"/>
+          <w:szCs w:val="24"/>
+        </w:rPr>
+      </w:pPr>
+      <w:r>
+        <w:rPr>
+          <w:rFonts w:ascii="Times New Roman" w:hAnsi="Times New Roman" w:cs="Times New Roman"/>
+          <w:noProof/>
+          <w:sz w:val="24"/>
+          <w:szCs w:val="24"/>
+        </w:rPr>
+        <w:lastRenderedPageBreak/>
+        <mc:AlternateContent>
+          <mc:Choice Requires="wps">
+            <w:drawing>
+              <wp:anchor distT="45720" distB="45720" distL="114300" distR="114300" simplePos="0" relativeHeight="251659264" behindDoc="0" locked="0" layoutInCell="1" allowOverlap="1">
+                <wp:simplePos x="0" y="0"/>
+                <wp:positionH relativeFrom="column">
+                  <wp:posOffset>104775</wp:posOffset>
+                </wp:positionH>
+                <wp:positionV relativeFrom="paragraph">
+                  <wp:posOffset>247650</wp:posOffset>
+                </wp:positionV>
+                <wp:extent cx="5791200" cy="4333875"/>
+                <wp:effectExtent l="0" t="0" r="19050" b="28575"/>
+                <wp:wrapSquare wrapText="bothSides"/>
+                <wp:docPr id="217" name="Text Box 2"/>
+                <wp:cNvGraphicFramePr>
+                  <a:graphicFrameLocks xmlns:a="http://schemas.openxmlformats.org/drawingml/2006/main"/>
+                </wp:cNvGraphicFramePr>
+                <a:graphic xmlns:a="http://schemas.openxmlformats.org/drawingml/2006/main">
+                  <a:graphicData uri="http://schemas.microsoft.com/office/word/2010/wordprocessingShape">
+                    <wps:wsp>
+                      <wps:cNvSpPr txBox="1">
+                        <a:spLocks noChangeArrowheads="1"/>
+                      </wps:cNvSpPr>
+                      <wps:spPr bwMode="auto">
+                        <a:xfrm>
+                          <a:off x="0" y="0"/>
+                          <a:ext cx="5791200" cy="4333875"/>
+                        </a:xfrm>
+                        <a:prstGeom prst="rect">
+                          <a:avLst/>
+                        </a:prstGeom>
+                        <a:solidFill>
+                          <a:srgbClr val="FFFFFF"/>
+                        </a:solidFill>
+                        <a:ln w="9525">
+                          <a:solidFill>
+                            <a:srgbClr val="000000"/>
+                          </a:solidFill>
+                          <a:miter lim="800000"/>
+                          <a:headEnd/>
+                          <a:tailEnd/>
+                        </a:ln>
+                      </wps:spPr>
+                      <wps:txbx>
+                        <w:txbxContent>
+                          <w:p>
+                            <w:pPr>
+                              <w:shd w:val="clear" w:color="auto" w:fill="FFFFFF"/>
+                              <w:spacing w:after="0" w:line="240" w:lineRule="auto"/>
+                              <w:rPr>
+                                <w:rFonts w:ascii="Courier New" w:eastAsia="Times New Roman" w:hAnsi="Courier New" w:cs="Courier New"/>
+                                <w:color w:val="000000"/>
+                                <w:sz w:val="20"/>
+                                <w:szCs w:val="20"/>
+                              </w:rPr>
+                            </w:pPr>
+                            <w:bookmarkStart w:id="0" w:name="_GoBack"/>
+                            <w:r>
+                              <w:rPr>
+                                <w:rFonts w:ascii="Courier New" w:eastAsia="Times New Roman" w:hAnsi="Courier New" w:cs="Courier New"/>
+                                <w:color w:val="000000"/>
+                                <w:sz w:val="20"/>
+                                <w:szCs w:val="20"/>
+                              </w:rPr>
+                              <w:t>Rule</w:t>
+                            </w:r>
+                            <w:r>
+                              <w:rPr>
+                                <w:rFonts w:ascii="Courier New" w:eastAsia="Times New Roman" w:hAnsi="Courier New" w:cs="Courier New"/>
+                                <w:b/>
+                                <w:bCs/>
+                                <w:color w:val="000080"/>
+                                <w:sz w:val="20"/>
+                                <w:szCs w:val="20"/>
+                              </w:rPr>
+                              <w:t>:</w:t>
+                            </w:r>
+                          </w:p>
+                          <w:p>
+                            <w:pPr>
+                              <w:shd w:val="clear" w:color="auto" w:fill="FFFFFF"/>
+                              <w:spacing w:after="0" w:line="240" w:lineRule="auto"/>
+                              <w:rPr>
+                                <w:rFonts w:ascii="Courier New" w:eastAsia="Times New Roman" w:hAnsi="Courier New" w:cs="Courier New"/>
+                                <w:color w:val="000000"/>
+                                <w:sz w:val="20"/>
+                                <w:szCs w:val="20"/>
+                              </w:rPr>
+                            </w:pPr>
+                            <w:r>
+                              <w:rPr>
+                                <w:rFonts w:ascii="Courier New" w:eastAsia="Times New Roman" w:hAnsi="Courier New" w:cs="Courier New"/>
+                                <w:color w:val="000000"/>
+                                <w:sz w:val="20"/>
+                                <w:szCs w:val="20"/>
+                              </w:rPr>
+                              <w:t xml:space="preserve">    String action</w:t>
+                            </w:r>
+                          </w:p>
+                          <w:p>
+                            <w:pPr>
+                              <w:shd w:val="clear" w:color="auto" w:fill="FFFFFF"/>
+                              <w:spacing w:after="0" w:line="240" w:lineRule="auto"/>
+                              <w:rPr>
+                                <w:rFonts w:ascii="Courier New" w:eastAsia="Times New Roman" w:hAnsi="Courier New" w:cs="Courier New"/>
+                                <w:color w:val="000000"/>
+                                <w:sz w:val="20"/>
+                                <w:szCs w:val="20"/>
+                              </w:rPr>
+                            </w:pPr>
+                            <w:r>
+                              <w:rPr>
+                                <w:rFonts w:ascii="Courier New" w:eastAsia="Times New Roman" w:hAnsi="Courier New" w:cs="Courier New"/>
+                                <w:color w:val="000000"/>
+                                <w:sz w:val="20"/>
+                                <w:szCs w:val="20"/>
+                              </w:rPr>
+                              <w:t xml:space="preserve">    String actuator</w:t>
+                            </w:r>
+                          </w:p>
+                          <w:p>
+                            <w:pPr>
+                              <w:shd w:val="clear" w:color="auto" w:fill="FFFFFF"/>
+                              <w:spacing w:after="0" w:line="240" w:lineRule="auto"/>
+                              <w:rPr>
+                                <w:rFonts w:ascii="Courier New" w:eastAsia="Times New Roman" w:hAnsi="Courier New" w:cs="Courier New"/>
+                                <w:color w:val="000000"/>
+                                <w:sz w:val="20"/>
+                                <w:szCs w:val="20"/>
+                              </w:rPr>
+                            </w:pPr>
+                          </w:p>
+                          <w:p>
+                            <w:pPr>
+                              <w:shd w:val="clear" w:color="auto" w:fill="FFFFFF"/>
+                              <w:spacing w:after="0" w:line="240" w:lineRule="auto"/>
+                              <w:rPr>
+                                <w:rFonts w:ascii="Courier New" w:eastAsia="Times New Roman" w:hAnsi="Courier New" w:cs="Courier New"/>
+                                <w:color w:val="000000"/>
+                                <w:sz w:val="20"/>
+                                <w:szCs w:val="20"/>
+                              </w:rPr>
+                            </w:pPr>
+                            <w:proofErr w:type="spellStart"/>
+                            <w:r>
+                              <w:rPr>
+                                <w:rFonts w:ascii="Courier New" w:eastAsia="Times New Roman" w:hAnsi="Courier New" w:cs="Courier New"/>
+                                <w:color w:val="000000"/>
+                                <w:sz w:val="20"/>
+                                <w:szCs w:val="20"/>
+                              </w:rPr>
+                              <w:t>HashMap</w:t>
+                            </w:r>
+                            <w:proofErr w:type="spellEnd"/>
+                            <w:r>
+                              <w:rPr>
+                                <w:rFonts w:ascii="Courier New" w:eastAsia="Times New Roman" w:hAnsi="Courier New" w:cs="Courier New"/>
+                                <w:b/>
+                                <w:bCs/>
+                                <w:color w:val="000080"/>
+                                <w:sz w:val="20"/>
+                                <w:szCs w:val="20"/>
+                              </w:rPr>
+                              <w:t>&lt;</w:t>
+                            </w:r>
+                            <w:r>
+                              <w:rPr>
+                                <w:rFonts w:ascii="Courier New" w:eastAsia="Times New Roman" w:hAnsi="Courier New" w:cs="Courier New"/>
+                                <w:color w:val="000000"/>
+                                <w:sz w:val="20"/>
+                                <w:szCs w:val="20"/>
+                              </w:rPr>
+                              <w:t>Rule</w:t>
+                            </w:r>
+                            <w:r>
+                              <w:rPr>
+                                <w:rFonts w:ascii="Courier New" w:eastAsia="Times New Roman" w:hAnsi="Courier New" w:cs="Courier New"/>
+                                <w:b/>
+                                <w:bCs/>
+                                <w:color w:val="000080"/>
+                                <w:sz w:val="20"/>
+                                <w:szCs w:val="20"/>
+                              </w:rPr>
+                              <w:t>,</w:t>
+                            </w:r>
+                            <w:r>
+                              <w:rPr>
+                                <w:rFonts w:ascii="Courier New" w:eastAsia="Times New Roman" w:hAnsi="Courier New" w:cs="Courier New"/>
+                                <w:color w:val="000000"/>
+                                <w:sz w:val="20"/>
+                                <w:szCs w:val="20"/>
+                              </w:rPr>
+                              <w:t xml:space="preserve"> Interval Tree</w:t>
+                            </w:r>
+                            <w:r>
+                              <w:rPr>
+                                <w:rFonts w:ascii="Courier New" w:eastAsia="Times New Roman" w:hAnsi="Courier New" w:cs="Courier New"/>
+                                <w:b/>
+                                <w:bCs/>
+                                <w:color w:val="000080"/>
+                                <w:sz w:val="20"/>
+                                <w:szCs w:val="20"/>
+                              </w:rPr>
+                              <w:t>&gt;</w:t>
+                            </w:r>
+                            <w:r>
+                              <w:rPr>
+                                <w:rFonts w:ascii="Courier New" w:eastAsia="Times New Roman" w:hAnsi="Courier New" w:cs="Courier New"/>
+                                <w:color w:val="000000"/>
+                                <w:sz w:val="20"/>
+                                <w:szCs w:val="20"/>
+                              </w:rPr>
+                              <w:t xml:space="preserve"> map</w:t>
+                            </w:r>
+                          </w:p>
+                          <w:p>
+                            <w:pPr>
+                              <w:shd w:val="clear" w:color="auto" w:fill="FFFFFF"/>
+                              <w:spacing w:after="0" w:line="240" w:lineRule="auto"/>
+                              <w:rPr>
+                                <w:rFonts w:ascii="Courier New" w:eastAsia="Times New Roman" w:hAnsi="Courier New" w:cs="Courier New"/>
+                                <w:color w:val="000000"/>
+                                <w:sz w:val="20"/>
+                                <w:szCs w:val="20"/>
+                              </w:rPr>
+                            </w:pPr>
+                          </w:p>
+                          <w:p>
+                            <w:pPr>
+                              <w:shd w:val="clear" w:color="auto" w:fill="FFFFFF"/>
+                              <w:spacing w:after="0" w:line="240" w:lineRule="auto"/>
+                              <w:rPr>
+                                <w:rFonts w:ascii="Courier New" w:eastAsia="Times New Roman" w:hAnsi="Courier New" w:cs="Courier New"/>
+                                <w:color w:val="000000"/>
+                                <w:sz w:val="20"/>
+                                <w:szCs w:val="20"/>
+                              </w:rPr>
+                            </w:pPr>
+                            <w:r>
+                              <w:rPr>
+                                <w:rFonts w:ascii="Courier New" w:eastAsia="Times New Roman" w:hAnsi="Courier New" w:cs="Courier New"/>
+                                <w:b/>
+                                <w:bCs/>
+                                <w:color w:val="0000FF"/>
+                                <w:sz w:val="20"/>
+                                <w:szCs w:val="20"/>
+                              </w:rPr>
+                              <w:t>for</w:t>
+                            </w:r>
+                            <w:r>
+                              <w:rPr>
+                                <w:rFonts w:ascii="Courier New" w:eastAsia="Times New Roman" w:hAnsi="Courier New" w:cs="Courier New"/>
+                                <w:color w:val="000000"/>
+                                <w:sz w:val="20"/>
+                                <w:szCs w:val="20"/>
+                              </w:rPr>
+                              <w:t xml:space="preserve"> </w:t>
+                            </w:r>
+                            <w:proofErr w:type="gramStart"/>
+                            <w:r>
+                              <w:rPr>
+                                <w:rFonts w:ascii="Courier New" w:eastAsia="Times New Roman" w:hAnsi="Courier New" w:cs="Courier New"/>
+                                <w:color w:val="000000"/>
+                                <w:sz w:val="20"/>
+                                <w:szCs w:val="20"/>
+                              </w:rPr>
+                              <w:t xml:space="preserve">Rule </w:t>
+                            </w:r>
+                            <w:r>
+                              <w:rPr>
+                                <w:rFonts w:ascii="Courier New" w:eastAsia="Times New Roman" w:hAnsi="Courier New" w:cs="Courier New"/>
+                                <w:b/>
+                                <w:bCs/>
+                                <w:color w:val="000080"/>
+                                <w:sz w:val="20"/>
+                                <w:szCs w:val="20"/>
+                              </w:rPr>
+                              <w:t>:</w:t>
+                            </w:r>
+                            <w:proofErr w:type="gramEnd"/>
+                            <w:r>
+                              <w:rPr>
+                                <w:rFonts w:ascii="Courier New" w:eastAsia="Times New Roman" w:hAnsi="Courier New" w:cs="Courier New"/>
+                                <w:color w:val="000000"/>
+                                <w:sz w:val="20"/>
+                                <w:szCs w:val="20"/>
+                              </w:rPr>
+                              <w:t xml:space="preserve"> Da</w:t>
+                            </w:r>
+                            <w:r>
+                              <w:rPr>
+                                <w:rFonts w:ascii="Courier New" w:eastAsia="Times New Roman" w:hAnsi="Courier New" w:cs="Courier New"/>
+                                <w:color w:val="000000"/>
+                                <w:sz w:val="20"/>
+                                <w:szCs w:val="20"/>
+                              </w:rPr>
+                              <w:t>ta</w:t>
+                            </w:r>
+                            <w:r>
+                              <w:rPr>
+                                <w:rFonts w:ascii="Courier New" w:eastAsia="Times New Roman" w:hAnsi="Courier New" w:cs="Courier New"/>
+                                <w:color w:val="000000"/>
+                                <w:sz w:val="20"/>
+                                <w:szCs w:val="20"/>
+                              </w:rPr>
+                              <w:t>base</w:t>
+                            </w:r>
+                          </w:p>
+                          <w:p>
+                            <w:pPr>
+                              <w:shd w:val="clear" w:color="auto" w:fill="FFFFFF"/>
+                              <w:spacing w:after="0" w:line="240" w:lineRule="auto"/>
+                              <w:rPr>
+                                <w:rFonts w:ascii="Courier New" w:eastAsia="Times New Roman" w:hAnsi="Courier New" w:cs="Courier New"/>
+                                <w:color w:val="000000"/>
+                                <w:sz w:val="20"/>
+                                <w:szCs w:val="20"/>
+                              </w:rPr>
+                            </w:pPr>
+                            <w:r>
+                              <w:rPr>
+                                <w:rFonts w:ascii="Courier New" w:eastAsia="Times New Roman" w:hAnsi="Courier New" w:cs="Courier New"/>
+                                <w:color w:val="000000"/>
+                                <w:sz w:val="20"/>
+                                <w:szCs w:val="20"/>
+                              </w:rPr>
+                              <w:t xml:space="preserve">    Evaluate expression using Expression Evaluator</w:t>
+                            </w:r>
+                          </w:p>
+                          <w:p>
+                            <w:pPr>
+                              <w:shd w:val="clear" w:color="auto" w:fill="FFFFFF"/>
+                              <w:spacing w:after="0" w:line="240" w:lineRule="auto"/>
+                              <w:rPr>
+                                <w:rFonts w:ascii="Courier New" w:eastAsia="Times New Roman" w:hAnsi="Courier New" w:cs="Courier New"/>
+                                <w:color w:val="000000"/>
+                                <w:sz w:val="20"/>
+                                <w:szCs w:val="20"/>
+                              </w:rPr>
+                            </w:pPr>
+                            <w:r>
+                              <w:rPr>
+                                <w:rFonts w:ascii="Courier New" w:eastAsia="Times New Roman" w:hAnsi="Courier New" w:cs="Courier New"/>
+                                <w:color w:val="000000"/>
+                                <w:sz w:val="20"/>
+                                <w:szCs w:val="20"/>
+                              </w:rPr>
+                              <w:t xml:space="preserve">    </w:t>
+                            </w:r>
+                            <w:r>
+                              <w:rPr>
+                                <w:rFonts w:ascii="Courier New" w:eastAsia="Times New Roman" w:hAnsi="Courier New" w:cs="Courier New"/>
+                                <w:b/>
+                                <w:bCs/>
+                                <w:color w:val="0000FF"/>
+                                <w:sz w:val="20"/>
+                                <w:szCs w:val="20"/>
+                              </w:rPr>
+                              <w:t>if</w:t>
+                            </w:r>
+                            <w:r>
+                              <w:rPr>
+                                <w:rFonts w:ascii="Courier New" w:eastAsia="Times New Roman" w:hAnsi="Courier New" w:cs="Courier New"/>
+                                <w:color w:val="000000"/>
+                                <w:sz w:val="20"/>
+                                <w:szCs w:val="20"/>
+                              </w:rPr>
+                              <w:t xml:space="preserve"> expression is not valid</w:t>
+                            </w:r>
+                          </w:p>
+                          <w:p>
+                            <w:pPr>
+                              <w:shd w:val="clear" w:color="auto" w:fill="FFFFFF"/>
+                              <w:spacing w:after="0" w:line="240" w:lineRule="auto"/>
+                              <w:rPr>
+                                <w:rFonts w:ascii="Courier New" w:eastAsia="Times New Roman" w:hAnsi="Courier New" w:cs="Courier New"/>
+                                <w:color w:val="000000"/>
+                                <w:sz w:val="20"/>
+                                <w:szCs w:val="20"/>
+                              </w:rPr>
+                            </w:pPr>
+                            <w:r>
+                              <w:rPr>
+                                <w:rFonts w:ascii="Courier New" w:eastAsia="Times New Roman" w:hAnsi="Courier New" w:cs="Courier New"/>
+                                <w:color w:val="000000"/>
+                                <w:sz w:val="20"/>
+                                <w:szCs w:val="20"/>
+                              </w:rPr>
+                              <w:t xml:space="preserve">        </w:t>
+                            </w:r>
+                            <w:r>
+                              <w:rPr>
+                                <w:rFonts w:ascii="Courier New" w:eastAsia="Times New Roman" w:hAnsi="Courier New" w:cs="Courier New"/>
+                                <w:b/>
+                                <w:bCs/>
+                                <w:color w:val="0000FF"/>
+                                <w:sz w:val="20"/>
+                                <w:szCs w:val="20"/>
+                              </w:rPr>
+                              <w:t>throw</w:t>
+                            </w:r>
+                            <w:r>
+                              <w:rPr>
+                                <w:rFonts w:ascii="Courier New" w:eastAsia="Times New Roman" w:hAnsi="Courier New" w:cs="Courier New"/>
+                                <w:color w:val="000000"/>
+                                <w:sz w:val="20"/>
+                                <w:szCs w:val="20"/>
+                              </w:rPr>
+                              <w:t xml:space="preserve"> Exception</w:t>
+                            </w:r>
+                          </w:p>
+                          <w:p>
+                            <w:pPr>
+                              <w:shd w:val="clear" w:color="auto" w:fill="FFFFFF"/>
+                              <w:spacing w:after="0" w:line="240" w:lineRule="auto"/>
+                              <w:rPr>
+                                <w:rFonts w:ascii="Courier New" w:eastAsia="Times New Roman" w:hAnsi="Courier New" w:cs="Courier New"/>
+                                <w:color w:val="000000"/>
+                                <w:sz w:val="20"/>
+                                <w:szCs w:val="20"/>
+                              </w:rPr>
+                            </w:pPr>
+                            <w:r>
+                              <w:rPr>
+                                <w:rFonts w:ascii="Courier New" w:eastAsia="Times New Roman" w:hAnsi="Courier New" w:cs="Courier New"/>
+                                <w:color w:val="000000"/>
+                                <w:sz w:val="20"/>
+                                <w:szCs w:val="20"/>
+                              </w:rPr>
+                              <w:t xml:space="preserve">    </w:t>
+                            </w:r>
+                          </w:p>
+                          <w:p>
+                            <w:pPr>
+                              <w:shd w:val="clear" w:color="auto" w:fill="FFFFFF"/>
+                              <w:spacing w:after="0" w:line="240" w:lineRule="auto"/>
+                              <w:rPr>
+                                <w:rFonts w:ascii="Courier New" w:eastAsia="Times New Roman" w:hAnsi="Courier New" w:cs="Courier New"/>
+                                <w:color w:val="000000"/>
+                                <w:sz w:val="20"/>
+                                <w:szCs w:val="20"/>
+                              </w:rPr>
+                            </w:pPr>
+                            <w:r>
+                              <w:rPr>
+                                <w:rFonts w:ascii="Courier New" w:eastAsia="Times New Roman" w:hAnsi="Courier New" w:cs="Courier New"/>
+                                <w:color w:val="000000"/>
+                                <w:sz w:val="20"/>
+                                <w:szCs w:val="20"/>
+                              </w:rPr>
+                              <w:t xml:space="preserve">    Action </w:t>
+                            </w:r>
+                            <w:r>
+                              <w:rPr>
+                                <w:rFonts w:ascii="Courier New" w:eastAsia="Times New Roman" w:hAnsi="Courier New" w:cs="Courier New"/>
+                                <w:b/>
+                                <w:bCs/>
+                                <w:color w:val="000080"/>
+                                <w:sz w:val="20"/>
+                                <w:szCs w:val="20"/>
+                              </w:rPr>
+                              <w:t>-&gt;</w:t>
+                            </w:r>
+                            <w:r>
+                              <w:rPr>
+                                <w:rFonts w:ascii="Courier New" w:eastAsia="Times New Roman" w:hAnsi="Courier New" w:cs="Courier New"/>
+                                <w:color w:val="000000"/>
+                                <w:sz w:val="20"/>
+                                <w:szCs w:val="20"/>
+                              </w:rPr>
+                              <w:t xml:space="preserve"> </w:t>
+                            </w:r>
+                            <w:proofErr w:type="spellStart"/>
+                            <w:r>
+                              <w:rPr>
+                                <w:rFonts w:ascii="Courier New" w:eastAsia="Times New Roman" w:hAnsi="Courier New" w:cs="Courier New"/>
+                                <w:color w:val="000000"/>
+                                <w:sz w:val="20"/>
+                                <w:szCs w:val="20"/>
+                              </w:rPr>
+                              <w:t>addRule</w:t>
+                            </w:r>
+                            <w:proofErr w:type="spellEnd"/>
+                            <w:r>
+                              <w:rPr>
+                                <w:rFonts w:ascii="Courier New" w:eastAsia="Times New Roman" w:hAnsi="Courier New" w:cs="Courier New"/>
+                                <w:b/>
+                                <w:bCs/>
+                                <w:color w:val="000080"/>
+                                <w:sz w:val="20"/>
+                                <w:szCs w:val="20"/>
+                              </w:rPr>
+                              <w:t>(</w:t>
+                            </w:r>
+                            <w:r>
+                              <w:rPr>
+                                <w:rFonts w:ascii="Courier New" w:eastAsia="Times New Roman" w:hAnsi="Courier New" w:cs="Courier New"/>
+                                <w:color w:val="000000"/>
+                                <w:sz w:val="20"/>
+                                <w:szCs w:val="20"/>
+                              </w:rPr>
+                              <w:t>Rule</w:t>
+                            </w:r>
+                            <w:r>
+                              <w:rPr>
+                                <w:rFonts w:ascii="Courier New" w:eastAsia="Times New Roman" w:hAnsi="Courier New" w:cs="Courier New"/>
+                                <w:b/>
+                                <w:bCs/>
+                                <w:color w:val="000080"/>
+                                <w:sz w:val="20"/>
+                                <w:szCs w:val="20"/>
+                              </w:rPr>
+                              <w:t>)</w:t>
+                            </w:r>
+                          </w:p>
+                          <w:p>
+                            <w:pPr>
+                              <w:shd w:val="clear" w:color="auto" w:fill="FFFFFF"/>
+                              <w:spacing w:after="0" w:line="240" w:lineRule="auto"/>
+                              <w:rPr>
+                                <w:rFonts w:ascii="Courier New" w:eastAsia="Times New Roman" w:hAnsi="Courier New" w:cs="Courier New"/>
+                                <w:color w:val="000000"/>
+                                <w:sz w:val="20"/>
+                                <w:szCs w:val="20"/>
+                              </w:rPr>
+                            </w:pPr>
+                            <w:r>
+                              <w:rPr>
+                                <w:rFonts w:ascii="Courier New" w:eastAsia="Times New Roman" w:hAnsi="Courier New" w:cs="Courier New"/>
+                                <w:color w:val="000000"/>
+                                <w:sz w:val="20"/>
+                                <w:szCs w:val="20"/>
+                              </w:rPr>
+                              <w:t xml:space="preserve">    Opposite Action </w:t>
+                            </w:r>
+                            <w:r>
+                              <w:rPr>
+                                <w:rFonts w:ascii="Courier New" w:eastAsia="Times New Roman" w:hAnsi="Courier New" w:cs="Courier New"/>
+                                <w:b/>
+                                <w:bCs/>
+                                <w:color w:val="000080"/>
+                                <w:sz w:val="20"/>
+                                <w:szCs w:val="20"/>
+                              </w:rPr>
+                              <w:t>-&gt;</w:t>
+                            </w:r>
+                            <w:r>
+                              <w:rPr>
+                                <w:rFonts w:ascii="Courier New" w:eastAsia="Times New Roman" w:hAnsi="Courier New" w:cs="Courier New"/>
+                                <w:color w:val="000000"/>
+                                <w:sz w:val="20"/>
+                                <w:szCs w:val="20"/>
+                              </w:rPr>
+                              <w:t xml:space="preserve"> </w:t>
+                            </w:r>
+                            <w:proofErr w:type="spellStart"/>
+                            <w:r>
+                              <w:rPr>
+                                <w:rFonts w:ascii="Courier New" w:eastAsia="Times New Roman" w:hAnsi="Courier New" w:cs="Courier New"/>
+                                <w:color w:val="000000"/>
+                                <w:sz w:val="20"/>
+                                <w:szCs w:val="20"/>
+                              </w:rPr>
+                              <w:t>addRule</w:t>
+                            </w:r>
+                            <w:proofErr w:type="spellEnd"/>
+                            <w:r>
+                              <w:rPr>
+                                <w:rFonts w:ascii="Courier New" w:eastAsia="Times New Roman" w:hAnsi="Courier New" w:cs="Courier New"/>
+                                <w:b/>
+                                <w:bCs/>
+                                <w:color w:val="000080"/>
+                                <w:sz w:val="20"/>
+                                <w:szCs w:val="20"/>
+                              </w:rPr>
+                              <w:t>(</w:t>
+                            </w:r>
+                            <w:r>
+                              <w:rPr>
+                                <w:rFonts w:ascii="Courier New" w:eastAsia="Times New Roman" w:hAnsi="Courier New" w:cs="Courier New"/>
+                                <w:color w:val="000000"/>
+                                <w:sz w:val="20"/>
+                                <w:szCs w:val="20"/>
+                              </w:rPr>
+                              <w:t>Rule</w:t>
+                            </w:r>
+                            <w:r>
+                              <w:rPr>
+                                <w:rFonts w:ascii="Courier New" w:eastAsia="Times New Roman" w:hAnsi="Courier New" w:cs="Courier New"/>
+                                <w:b/>
+                                <w:bCs/>
+                                <w:color w:val="000080"/>
+                                <w:sz w:val="20"/>
+                                <w:szCs w:val="20"/>
+                              </w:rPr>
+                              <w:t>)</w:t>
+                            </w:r>
+                          </w:p>
+                          <w:p>
+                            <w:pPr>
+                              <w:shd w:val="clear" w:color="auto" w:fill="FFFFFF"/>
+                              <w:spacing w:after="0" w:line="240" w:lineRule="auto"/>
+                              <w:rPr>
+                                <w:rFonts w:ascii="Courier New" w:eastAsia="Times New Roman" w:hAnsi="Courier New" w:cs="Courier New"/>
+                                <w:color w:val="000000"/>
+                                <w:sz w:val="20"/>
+                                <w:szCs w:val="20"/>
+                              </w:rPr>
+                            </w:pPr>
+                          </w:p>
+                          <w:p>
+                            <w:pPr>
+                              <w:shd w:val="clear" w:color="auto" w:fill="FFFFFF"/>
+                              <w:spacing w:after="0" w:line="240" w:lineRule="auto"/>
+                              <w:rPr>
+                                <w:rFonts w:ascii="Courier New" w:eastAsia="Times New Roman" w:hAnsi="Courier New" w:cs="Courier New"/>
+                                <w:color w:val="000000"/>
+                                <w:sz w:val="20"/>
+                                <w:szCs w:val="20"/>
+                              </w:rPr>
+                            </w:pPr>
+                            <w:proofErr w:type="spellStart"/>
+                            <w:r>
+                              <w:rPr>
+                                <w:rFonts w:ascii="Courier New" w:eastAsia="Times New Roman" w:hAnsi="Courier New" w:cs="Courier New"/>
+                                <w:color w:val="000000"/>
+                                <w:sz w:val="20"/>
+                                <w:szCs w:val="20"/>
+                              </w:rPr>
+                              <w:t>addRule</w:t>
+                            </w:r>
+                            <w:proofErr w:type="spellEnd"/>
+                            <w:r>
+                              <w:rPr>
+                                <w:rFonts w:ascii="Courier New" w:eastAsia="Times New Roman" w:hAnsi="Courier New" w:cs="Courier New"/>
+                                <w:b/>
+                                <w:bCs/>
+                                <w:color w:val="000080"/>
+                                <w:sz w:val="20"/>
+                                <w:szCs w:val="20"/>
+                              </w:rPr>
+                              <w:t>(</w:t>
+                            </w:r>
+                            <w:r>
+                              <w:rPr>
+                                <w:rFonts w:ascii="Courier New" w:eastAsia="Times New Roman" w:hAnsi="Courier New" w:cs="Courier New"/>
+                                <w:color w:val="000000"/>
+                                <w:sz w:val="20"/>
+                                <w:szCs w:val="20"/>
+                              </w:rPr>
+                              <w:t>Rule</w:t>
+                            </w:r>
+                            <w:r>
+                              <w:rPr>
+                                <w:rFonts w:ascii="Courier New" w:eastAsia="Times New Roman" w:hAnsi="Courier New" w:cs="Courier New"/>
+                                <w:b/>
+                                <w:bCs/>
+                                <w:color w:val="000080"/>
+                                <w:sz w:val="20"/>
+                                <w:szCs w:val="20"/>
+                              </w:rPr>
+                              <w:t>):</w:t>
+                            </w:r>
+                          </w:p>
+                          <w:p>
+                            <w:pPr>
+                              <w:shd w:val="clear" w:color="auto" w:fill="FFFFFF"/>
+                              <w:spacing w:after="0" w:line="240" w:lineRule="auto"/>
+                              <w:rPr>
+                                <w:rFonts w:ascii="Courier New" w:eastAsia="Times New Roman" w:hAnsi="Courier New" w:cs="Courier New"/>
+                                <w:color w:val="000000"/>
+                                <w:sz w:val="20"/>
+                                <w:szCs w:val="20"/>
+                              </w:rPr>
+                            </w:pPr>
+                            <w:r>
+                              <w:rPr>
+                                <w:rFonts w:ascii="Courier New" w:eastAsia="Times New Roman" w:hAnsi="Courier New" w:cs="Courier New"/>
+                                <w:color w:val="000000"/>
+                                <w:sz w:val="20"/>
+                                <w:szCs w:val="20"/>
+                              </w:rPr>
+                              <w:t xml:space="preserve">    </w:t>
+                            </w:r>
+                            <w:r>
+                              <w:rPr>
+                                <w:rFonts w:ascii="Courier New" w:eastAsia="Times New Roman" w:hAnsi="Courier New" w:cs="Courier New"/>
+                                <w:b/>
+                                <w:bCs/>
+                                <w:color w:val="0000FF"/>
+                                <w:sz w:val="20"/>
+                                <w:szCs w:val="20"/>
+                              </w:rPr>
+                              <w:t>if</w:t>
+                            </w:r>
+                            <w:r>
+                              <w:rPr>
+                                <w:rFonts w:ascii="Courier New" w:eastAsia="Times New Roman" w:hAnsi="Courier New" w:cs="Courier New"/>
+                                <w:color w:val="000000"/>
+                                <w:sz w:val="20"/>
+                                <w:szCs w:val="20"/>
+                              </w:rPr>
+                              <w:t xml:space="preserve"> </w:t>
+                            </w:r>
+                            <w:proofErr w:type="spellStart"/>
+                            <w:r>
+                              <w:rPr>
+                                <w:rFonts w:ascii="Courier New" w:eastAsia="Times New Roman" w:hAnsi="Courier New" w:cs="Courier New"/>
+                                <w:color w:val="000000"/>
+                                <w:sz w:val="20"/>
+                                <w:szCs w:val="20"/>
+                              </w:rPr>
+                              <w:t>map</w:t>
+                            </w:r>
+                            <w:r>
+                              <w:rPr>
+                                <w:rFonts w:ascii="Courier New" w:eastAsia="Times New Roman" w:hAnsi="Courier New" w:cs="Courier New"/>
+                                <w:b/>
+                                <w:bCs/>
+                                <w:color w:val="000080"/>
+                                <w:sz w:val="20"/>
+                                <w:szCs w:val="20"/>
+                              </w:rPr>
+                              <w:t>.</w:t>
+                            </w:r>
+                            <w:r>
+                              <w:rPr>
+                                <w:rFonts w:ascii="Courier New" w:eastAsia="Times New Roman" w:hAnsi="Courier New" w:cs="Courier New"/>
+                                <w:color w:val="000000"/>
+                                <w:sz w:val="20"/>
+                                <w:szCs w:val="20"/>
+                              </w:rPr>
+                              <w:t>get</w:t>
+                            </w:r>
+                            <w:proofErr w:type="spellEnd"/>
+                            <w:r>
+                              <w:rPr>
+                                <w:rFonts w:ascii="Courier New" w:eastAsia="Times New Roman" w:hAnsi="Courier New" w:cs="Courier New"/>
+                                <w:b/>
+                                <w:bCs/>
+                                <w:color w:val="000080"/>
+                                <w:sz w:val="20"/>
+                                <w:szCs w:val="20"/>
+                              </w:rPr>
+                              <w:t>(</w:t>
+                            </w:r>
+                            <w:r>
+                              <w:rPr>
+                                <w:rFonts w:ascii="Courier New" w:eastAsia="Times New Roman" w:hAnsi="Courier New" w:cs="Courier New"/>
+                                <w:color w:val="000000"/>
+                                <w:sz w:val="20"/>
+                                <w:szCs w:val="20"/>
+                              </w:rPr>
+                              <w:t>Rule</w:t>
+                            </w:r>
+                            <w:r>
+                              <w:rPr>
+                                <w:rFonts w:ascii="Courier New" w:eastAsia="Times New Roman" w:hAnsi="Courier New" w:cs="Courier New"/>
+                                <w:b/>
+                                <w:bCs/>
+                                <w:color w:val="000080"/>
+                                <w:sz w:val="20"/>
+                                <w:szCs w:val="20"/>
+                              </w:rPr>
+                              <w:t>)</w:t>
+                            </w:r>
+                            <w:r>
+                              <w:rPr>
+                                <w:rFonts w:ascii="Courier New" w:eastAsia="Times New Roman" w:hAnsi="Courier New" w:cs="Courier New"/>
+                                <w:color w:val="000000"/>
+                                <w:sz w:val="20"/>
+                                <w:szCs w:val="20"/>
+                              </w:rPr>
+                              <w:t xml:space="preserve"> is Empty</w:t>
+                            </w:r>
+                            <w:r>
+                              <w:rPr>
+                                <w:rFonts w:ascii="Courier New" w:eastAsia="Times New Roman" w:hAnsi="Courier New" w:cs="Courier New"/>
+                                <w:b/>
+                                <w:bCs/>
+                                <w:color w:val="000080"/>
+                                <w:sz w:val="20"/>
+                                <w:szCs w:val="20"/>
+                              </w:rPr>
+                              <w:t>:</w:t>
+                            </w:r>
+                          </w:p>
+                          <w:p>
+                            <w:pPr>
+                              <w:shd w:val="clear" w:color="auto" w:fill="FFFFFF"/>
+                              <w:spacing w:after="0" w:line="240" w:lineRule="auto"/>
+                              <w:rPr>
+                                <w:rFonts w:ascii="Courier New" w:eastAsia="Times New Roman" w:hAnsi="Courier New" w:cs="Courier New"/>
+                                <w:color w:val="000000"/>
+                                <w:sz w:val="20"/>
+                                <w:szCs w:val="20"/>
+                              </w:rPr>
+                            </w:pPr>
+                            <w:r>
+                              <w:rPr>
+                                <w:rFonts w:ascii="Courier New" w:eastAsia="Times New Roman" w:hAnsi="Courier New" w:cs="Courier New"/>
+                                <w:color w:val="000000"/>
+                                <w:sz w:val="20"/>
+                                <w:szCs w:val="20"/>
+                              </w:rPr>
+                              <w:t xml:space="preserve">        Create </w:t>
+                            </w:r>
+                            <w:r>
+                              <w:rPr>
+                                <w:rFonts w:ascii="Courier New" w:eastAsia="Times New Roman" w:hAnsi="Courier New" w:cs="Courier New"/>
+                                <w:b/>
+                                <w:bCs/>
+                                <w:color w:val="0000FF"/>
+                                <w:sz w:val="20"/>
+                                <w:szCs w:val="20"/>
+                              </w:rPr>
+                              <w:t>new</w:t>
+                            </w:r>
+                            <w:r>
+                              <w:rPr>
+                                <w:rFonts w:ascii="Courier New" w:eastAsia="Times New Roman" w:hAnsi="Courier New" w:cs="Courier New"/>
+                                <w:color w:val="000000"/>
+                                <w:sz w:val="20"/>
+                                <w:szCs w:val="20"/>
+                              </w:rPr>
+                              <w:t xml:space="preserve"> Interval Tree</w:t>
+                            </w:r>
+                          </w:p>
+                          <w:p>
+                            <w:pPr>
+                              <w:shd w:val="clear" w:color="auto" w:fill="FFFFFF"/>
+                              <w:spacing w:after="0" w:line="240" w:lineRule="auto"/>
+                              <w:rPr>
+                                <w:rFonts w:ascii="Courier New" w:eastAsia="Times New Roman" w:hAnsi="Courier New" w:cs="Courier New"/>
+                                <w:color w:val="000000"/>
+                                <w:sz w:val="20"/>
+                                <w:szCs w:val="20"/>
+                              </w:rPr>
+                            </w:pPr>
+                            <w:r>
+                              <w:rPr>
+                                <w:rFonts w:ascii="Courier New" w:eastAsia="Times New Roman" w:hAnsi="Courier New" w:cs="Courier New"/>
+                                <w:color w:val="000000"/>
+                                <w:sz w:val="20"/>
+                                <w:szCs w:val="20"/>
+                              </w:rPr>
+                              <w:t xml:space="preserve">        add Interval </w:t>
+                            </w:r>
+                            <w:r>
+                              <w:rPr>
+                                <w:rFonts w:ascii="Courier New" w:eastAsia="Times New Roman" w:hAnsi="Courier New" w:cs="Courier New"/>
+                                <w:b/>
+                                <w:bCs/>
+                                <w:color w:val="0000FF"/>
+                                <w:sz w:val="20"/>
+                                <w:szCs w:val="20"/>
+                              </w:rPr>
+                              <w:t>for</w:t>
+                            </w:r>
+                            <w:r>
+                              <w:rPr>
+                                <w:rFonts w:ascii="Courier New" w:eastAsia="Times New Roman" w:hAnsi="Courier New" w:cs="Courier New"/>
+                                <w:color w:val="000000"/>
+                                <w:sz w:val="20"/>
+                                <w:szCs w:val="20"/>
+                              </w:rPr>
+                              <w:t xml:space="preserve"> Rule</w:t>
+                            </w:r>
+                          </w:p>
+                          <w:p>
+                            <w:pPr>
+                              <w:shd w:val="clear" w:color="auto" w:fill="FFFFFF"/>
+                              <w:spacing w:after="0" w:line="240" w:lineRule="auto"/>
+                              <w:rPr>
+                                <w:rFonts w:ascii="Courier New" w:eastAsia="Times New Roman" w:hAnsi="Courier New" w:cs="Courier New"/>
+                                <w:color w:val="000000"/>
+                                <w:sz w:val="20"/>
+                                <w:szCs w:val="20"/>
+                              </w:rPr>
+                            </w:pPr>
+                            <w:r>
+                              <w:rPr>
+                                <w:rFonts w:ascii="Courier New" w:eastAsia="Times New Roman" w:hAnsi="Courier New" w:cs="Courier New"/>
+                                <w:color w:val="000000"/>
+                                <w:sz w:val="20"/>
+                                <w:szCs w:val="20"/>
+                              </w:rPr>
+                              <w:t xml:space="preserve">    </w:t>
+                            </w:r>
+                            <w:r>
+                              <w:rPr>
+                                <w:rFonts w:ascii="Courier New" w:eastAsia="Times New Roman" w:hAnsi="Courier New" w:cs="Courier New"/>
+                                <w:b/>
+                                <w:bCs/>
+                                <w:color w:val="0000FF"/>
+                                <w:sz w:val="20"/>
+                                <w:szCs w:val="20"/>
+                              </w:rPr>
+                              <w:t>else</w:t>
+                            </w:r>
+                          </w:p>
+                          <w:p>
+                            <w:pPr>
+                              <w:shd w:val="clear" w:color="auto" w:fill="FFFFFF"/>
+                              <w:spacing w:after="0" w:line="240" w:lineRule="auto"/>
+                              <w:rPr>
+                                <w:rFonts w:ascii="Courier New" w:eastAsia="Times New Roman" w:hAnsi="Courier New" w:cs="Courier New"/>
+                                <w:color w:val="000000"/>
+                                <w:sz w:val="20"/>
+                                <w:szCs w:val="20"/>
+                              </w:rPr>
+                            </w:pPr>
+                            <w:r>
+                              <w:rPr>
+                                <w:rFonts w:ascii="Courier New" w:eastAsia="Times New Roman" w:hAnsi="Courier New" w:cs="Courier New"/>
+                                <w:color w:val="000000"/>
+                                <w:sz w:val="20"/>
+                                <w:szCs w:val="20"/>
+                              </w:rPr>
+                              <w:t xml:space="preserve">        Interval Tree </w:t>
+                            </w:r>
+                            <w:r>
+                              <w:rPr>
+                                <w:rFonts w:ascii="Courier New" w:eastAsia="Times New Roman" w:hAnsi="Courier New" w:cs="Courier New"/>
+                                <w:b/>
+                                <w:bCs/>
+                                <w:color w:val="000080"/>
+                                <w:sz w:val="20"/>
+                                <w:szCs w:val="20"/>
+                              </w:rPr>
+                              <w:t>=</w:t>
+                            </w:r>
+                            <w:r>
+                              <w:rPr>
+                                <w:rFonts w:ascii="Courier New" w:eastAsia="Times New Roman" w:hAnsi="Courier New" w:cs="Courier New"/>
+                                <w:color w:val="000000"/>
+                                <w:sz w:val="20"/>
+                                <w:szCs w:val="20"/>
+                              </w:rPr>
+                              <w:t xml:space="preserve"> </w:t>
+                            </w:r>
+                            <w:proofErr w:type="spellStart"/>
+                            <w:r>
+                              <w:rPr>
+                                <w:rFonts w:ascii="Courier New" w:eastAsia="Times New Roman" w:hAnsi="Courier New" w:cs="Courier New"/>
+                                <w:color w:val="000000"/>
+                                <w:sz w:val="20"/>
+                                <w:szCs w:val="20"/>
+                              </w:rPr>
+                              <w:t>map</w:t>
+                            </w:r>
+                            <w:r>
+                              <w:rPr>
+                                <w:rFonts w:ascii="Courier New" w:eastAsia="Times New Roman" w:hAnsi="Courier New" w:cs="Courier New"/>
+                                <w:b/>
+                                <w:bCs/>
+                                <w:color w:val="000080"/>
+                                <w:sz w:val="20"/>
+                                <w:szCs w:val="20"/>
+                              </w:rPr>
+                              <w:t>.</w:t>
+                            </w:r>
+                            <w:r>
+                              <w:rPr>
+                                <w:rFonts w:ascii="Courier New" w:eastAsia="Times New Roman" w:hAnsi="Courier New" w:cs="Courier New"/>
+                                <w:color w:val="000000"/>
+                                <w:sz w:val="20"/>
+                                <w:szCs w:val="20"/>
+                              </w:rPr>
+                              <w:t>get</w:t>
+                            </w:r>
+                            <w:proofErr w:type="spellEnd"/>
+                            <w:r>
+                              <w:rPr>
+                                <w:rFonts w:ascii="Courier New" w:eastAsia="Times New Roman" w:hAnsi="Courier New" w:cs="Courier New"/>
+                                <w:b/>
+                                <w:bCs/>
+                                <w:color w:val="000080"/>
+                                <w:sz w:val="20"/>
+                                <w:szCs w:val="20"/>
+                              </w:rPr>
+                              <w:t>(</w:t>
+                            </w:r>
+                            <w:r>
+                              <w:rPr>
+                                <w:rFonts w:ascii="Courier New" w:eastAsia="Times New Roman" w:hAnsi="Courier New" w:cs="Courier New"/>
+                                <w:color w:val="000000"/>
+                                <w:sz w:val="20"/>
+                                <w:szCs w:val="20"/>
+                              </w:rPr>
+                              <w:t>Rule</w:t>
+                            </w:r>
+                            <w:r>
+                              <w:rPr>
+                                <w:rFonts w:ascii="Courier New" w:eastAsia="Times New Roman" w:hAnsi="Courier New" w:cs="Courier New"/>
+                                <w:b/>
+                                <w:bCs/>
+                                <w:color w:val="000080"/>
+                                <w:sz w:val="20"/>
+                                <w:szCs w:val="20"/>
+                              </w:rPr>
+                              <w:t>)</w:t>
+                            </w:r>
+                          </w:p>
+                          <w:p>
+                            <w:pPr>
+                              <w:shd w:val="clear" w:color="auto" w:fill="FFFFFF"/>
+                              <w:spacing w:after="0" w:line="240" w:lineRule="auto"/>
+                              <w:rPr>
+                                <w:rFonts w:ascii="Courier New" w:eastAsia="Times New Roman" w:hAnsi="Courier New" w:cs="Courier New"/>
+                                <w:color w:val="000000"/>
+                                <w:sz w:val="20"/>
+                                <w:szCs w:val="20"/>
+                              </w:rPr>
+                            </w:pPr>
+                            <w:r>
+                              <w:rPr>
+                                <w:rFonts w:ascii="Courier New" w:eastAsia="Times New Roman" w:hAnsi="Courier New" w:cs="Courier New"/>
+                                <w:color w:val="000000"/>
+                                <w:sz w:val="20"/>
+                                <w:szCs w:val="20"/>
+                              </w:rPr>
+                              <w:t xml:space="preserve">        </w:t>
+                            </w:r>
+                            <w:r>
+                              <w:rPr>
+                                <w:rFonts w:ascii="Courier New" w:eastAsia="Times New Roman" w:hAnsi="Courier New" w:cs="Courier New"/>
+                                <w:b/>
+                                <w:bCs/>
+                                <w:color w:val="0000FF"/>
+                                <w:sz w:val="20"/>
+                                <w:szCs w:val="20"/>
+                              </w:rPr>
+                              <w:t>for</w:t>
+                            </w:r>
+                            <w:r>
+                              <w:rPr>
+                                <w:rFonts w:ascii="Courier New" w:eastAsia="Times New Roman" w:hAnsi="Courier New" w:cs="Courier New"/>
+                                <w:color w:val="000000"/>
+                                <w:sz w:val="20"/>
+                                <w:szCs w:val="20"/>
+                              </w:rPr>
+                              <w:t xml:space="preserve"> </w:t>
+                            </w:r>
+                            <w:proofErr w:type="gramStart"/>
+                            <w:r>
+                              <w:rPr>
+                                <w:rFonts w:ascii="Courier New" w:eastAsia="Times New Roman" w:hAnsi="Courier New" w:cs="Courier New"/>
+                                <w:color w:val="000000"/>
+                                <w:sz w:val="20"/>
+                                <w:szCs w:val="20"/>
+                              </w:rPr>
+                              <w:t xml:space="preserve">node </w:t>
+                            </w:r>
+                            <w:r>
+                              <w:rPr>
+                                <w:rFonts w:ascii="Courier New" w:eastAsia="Times New Roman" w:hAnsi="Courier New" w:cs="Courier New"/>
+                                <w:b/>
+                                <w:bCs/>
+                                <w:color w:val="000080"/>
+                                <w:sz w:val="20"/>
+                                <w:szCs w:val="20"/>
+                              </w:rPr>
+                              <w:t>:</w:t>
+                            </w:r>
+                            <w:proofErr w:type="gramEnd"/>
+                            <w:r>
+                              <w:rPr>
+                                <w:rFonts w:ascii="Courier New" w:eastAsia="Times New Roman" w:hAnsi="Courier New" w:cs="Courier New"/>
+                                <w:color w:val="000000"/>
+                                <w:sz w:val="20"/>
+                                <w:szCs w:val="20"/>
+                              </w:rPr>
+                              <w:t xml:space="preserve"> Tree</w:t>
+                            </w:r>
+                            <w:r>
+                              <w:rPr>
+                                <w:rFonts w:ascii="Courier New" w:eastAsia="Times New Roman" w:hAnsi="Courier New" w:cs="Courier New"/>
+                                <w:b/>
+                                <w:bCs/>
+                                <w:color w:val="000080"/>
+                                <w:sz w:val="20"/>
+                                <w:szCs w:val="20"/>
+                              </w:rPr>
+                              <w:t>:</w:t>
+                            </w:r>
+                          </w:p>
+                          <w:p>
+                            <w:pPr>
+                              <w:shd w:val="clear" w:color="auto" w:fill="FFFFFF"/>
+                              <w:spacing w:after="0" w:line="240" w:lineRule="auto"/>
+                              <w:rPr>
+                                <w:rFonts w:ascii="Courier New" w:eastAsia="Times New Roman" w:hAnsi="Courier New" w:cs="Courier New"/>
+                                <w:color w:val="000000"/>
+                                <w:sz w:val="20"/>
+                                <w:szCs w:val="20"/>
+                              </w:rPr>
+                            </w:pPr>
+                            <w:r>
+                              <w:rPr>
+                                <w:rFonts w:ascii="Courier New" w:eastAsia="Times New Roman" w:hAnsi="Courier New" w:cs="Courier New"/>
+                                <w:color w:val="000000"/>
+                                <w:sz w:val="20"/>
+                                <w:szCs w:val="20"/>
+                              </w:rPr>
+                              <w:t xml:space="preserve">            Check </w:t>
+                            </w:r>
+                            <w:r>
+                              <w:rPr>
+                                <w:rFonts w:ascii="Courier New" w:eastAsia="Times New Roman" w:hAnsi="Courier New" w:cs="Courier New"/>
+                                <w:b/>
+                                <w:bCs/>
+                                <w:color w:val="0000FF"/>
+                                <w:sz w:val="20"/>
+                                <w:szCs w:val="20"/>
+                              </w:rPr>
+                              <w:t>for</w:t>
+                            </w:r>
+                            <w:r>
+                              <w:rPr>
+                                <w:rFonts w:ascii="Courier New" w:eastAsia="Times New Roman" w:hAnsi="Courier New" w:cs="Courier New"/>
+                                <w:color w:val="000000"/>
+                                <w:sz w:val="20"/>
+                                <w:szCs w:val="20"/>
+                              </w:rPr>
+                              <w:t xml:space="preserve"> Interval intersection</w:t>
+                            </w:r>
+                          </w:p>
+                          <w:p>
+                            <w:pPr>
+                              <w:shd w:val="clear" w:color="auto" w:fill="FFFFFF"/>
+                              <w:spacing w:after="0" w:line="240" w:lineRule="auto"/>
+                              <w:rPr>
+                                <w:rFonts w:ascii="Courier New" w:eastAsia="Times New Roman" w:hAnsi="Courier New" w:cs="Courier New"/>
+                                <w:color w:val="000000"/>
+                                <w:sz w:val="20"/>
+                                <w:szCs w:val="20"/>
+                              </w:rPr>
+                            </w:pPr>
+                            <w:r>
+                              <w:rPr>
+                                <w:rFonts w:ascii="Courier New" w:eastAsia="Times New Roman" w:hAnsi="Courier New" w:cs="Courier New"/>
+                                <w:color w:val="000000"/>
+                                <w:sz w:val="20"/>
+                                <w:szCs w:val="20"/>
+                              </w:rPr>
+                              <w:t xml:space="preserve">            </w:t>
+                            </w:r>
+                            <w:r>
+                              <w:rPr>
+                                <w:rFonts w:ascii="Courier New" w:eastAsia="Times New Roman" w:hAnsi="Courier New" w:cs="Courier New"/>
+                                <w:b/>
+                                <w:bCs/>
+                                <w:color w:val="0000FF"/>
+                                <w:sz w:val="20"/>
+                                <w:szCs w:val="20"/>
+                              </w:rPr>
+                              <w:t>if</w:t>
+                            </w:r>
+                            <w:r>
+                              <w:rPr>
+                                <w:rFonts w:ascii="Courier New" w:eastAsia="Times New Roman" w:hAnsi="Courier New" w:cs="Courier New"/>
+                                <w:color w:val="000000"/>
+                                <w:sz w:val="20"/>
+                                <w:szCs w:val="20"/>
+                              </w:rPr>
+                              <w:t xml:space="preserve"> intersect </w:t>
+                            </w:r>
+                          </w:p>
+                          <w:p>
+                            <w:pPr>
+                              <w:shd w:val="clear" w:color="auto" w:fill="FFFFFF"/>
+                              <w:spacing w:after="0" w:line="240" w:lineRule="auto"/>
+                              <w:rPr>
+                                <w:rFonts w:ascii="Courier New" w:eastAsia="Times New Roman" w:hAnsi="Courier New" w:cs="Courier New"/>
+                                <w:color w:val="000000"/>
+                                <w:sz w:val="20"/>
+                                <w:szCs w:val="20"/>
+                              </w:rPr>
+                            </w:pPr>
+                            <w:r>
+                              <w:rPr>
+                                <w:rFonts w:ascii="Courier New" w:eastAsia="Times New Roman" w:hAnsi="Courier New" w:cs="Courier New"/>
+                                <w:color w:val="000000"/>
+                                <w:sz w:val="20"/>
+                                <w:szCs w:val="20"/>
+                              </w:rPr>
+                              <w:t xml:space="preserve">                </w:t>
+                            </w:r>
+                            <w:r>
+                              <w:rPr>
+                                <w:rFonts w:ascii="Courier New" w:eastAsia="Times New Roman" w:hAnsi="Courier New" w:cs="Courier New"/>
+                                <w:b/>
+                                <w:bCs/>
+                                <w:color w:val="0000FF"/>
+                                <w:sz w:val="20"/>
+                                <w:szCs w:val="20"/>
+                              </w:rPr>
+                              <w:t>throw</w:t>
+                            </w:r>
+                            <w:r>
+                              <w:rPr>
+                                <w:rFonts w:ascii="Courier New" w:eastAsia="Times New Roman" w:hAnsi="Courier New" w:cs="Courier New"/>
+                                <w:color w:val="000000"/>
+                                <w:sz w:val="20"/>
+                                <w:szCs w:val="20"/>
+                              </w:rPr>
+                              <w:t xml:space="preserve"> Rule Conflict Exception</w:t>
+                            </w:r>
+                          </w:p>
+                          <w:p>
+                            <w:pPr>
+                              <w:shd w:val="clear" w:color="auto" w:fill="FFFFFF"/>
+                              <w:spacing w:after="0" w:line="240" w:lineRule="auto"/>
+                              <w:rPr>
+                                <w:rFonts w:ascii="Courier New" w:eastAsia="Times New Roman" w:hAnsi="Courier New" w:cs="Courier New"/>
+                                <w:color w:val="000000"/>
+                                <w:sz w:val="20"/>
+                                <w:szCs w:val="20"/>
+                              </w:rPr>
+                            </w:pPr>
+                            <w:r>
+                              <w:rPr>
+                                <w:rFonts w:ascii="Courier New" w:eastAsia="Times New Roman" w:hAnsi="Courier New" w:cs="Courier New"/>
+                                <w:color w:val="000000"/>
+                                <w:sz w:val="20"/>
+                                <w:szCs w:val="20"/>
+                              </w:rPr>
+                              <w:t xml:space="preserve">        </w:t>
+                            </w:r>
+                          </w:p>
+                          <w:p>
+                            <w:pPr>
+                              <w:shd w:val="clear" w:color="auto" w:fill="FFFFFF"/>
+                              <w:spacing w:after="0" w:line="240" w:lineRule="auto"/>
+                              <w:rPr>
+                                <w:rFonts w:ascii="Courier New" w:eastAsia="Times New Roman" w:hAnsi="Courier New" w:cs="Courier New"/>
+                                <w:color w:val="000000"/>
+                                <w:sz w:val="20"/>
+                                <w:szCs w:val="20"/>
+                              </w:rPr>
+                            </w:pPr>
+                            <w:r>
+                              <w:rPr>
+                                <w:rFonts w:ascii="Courier New" w:eastAsia="Times New Roman" w:hAnsi="Courier New" w:cs="Courier New"/>
+                                <w:color w:val="000000"/>
+                                <w:sz w:val="20"/>
+                                <w:szCs w:val="20"/>
+                              </w:rPr>
+                              <w:t xml:space="preserve">        </w:t>
+                            </w:r>
+                            <w:r>
+                              <w:rPr>
+                                <w:rFonts w:ascii="Courier New" w:eastAsia="Times New Roman" w:hAnsi="Courier New" w:cs="Courier New"/>
+                                <w:b/>
+                                <w:bCs/>
+                                <w:color w:val="0000FF"/>
+                                <w:sz w:val="20"/>
+                                <w:szCs w:val="20"/>
+                              </w:rPr>
+                              <w:t>while</w:t>
+                            </w:r>
+                            <w:r>
+                              <w:rPr>
+                                <w:rFonts w:ascii="Courier New" w:eastAsia="Times New Roman" w:hAnsi="Courier New" w:cs="Courier New"/>
+                                <w:color w:val="000000"/>
+                                <w:sz w:val="20"/>
+                                <w:szCs w:val="20"/>
+                              </w:rPr>
+                              <w:t xml:space="preserve"> Iterating back</w:t>
+                            </w:r>
+                            <w:r>
+                              <w:rPr>
+                                <w:rFonts w:ascii="Courier New" w:eastAsia="Times New Roman" w:hAnsi="Courier New" w:cs="Courier New"/>
+                                <w:b/>
+                                <w:bCs/>
+                                <w:color w:val="000080"/>
+                                <w:sz w:val="20"/>
+                                <w:szCs w:val="20"/>
+                              </w:rPr>
+                              <w:t>:</w:t>
+                            </w:r>
+                          </w:p>
+                          <w:p>
+                            <w:pPr>
+                              <w:shd w:val="clear" w:color="auto" w:fill="FFFFFF"/>
+                              <w:spacing w:after="0" w:line="240" w:lineRule="auto"/>
+                              <w:rPr>
+                                <w:rFonts w:ascii="Courier New" w:eastAsia="Times New Roman" w:hAnsi="Courier New" w:cs="Courier New"/>
+                                <w:color w:val="000000"/>
+                                <w:sz w:val="20"/>
+                                <w:szCs w:val="20"/>
+                              </w:rPr>
+                            </w:pPr>
+                            <w:r>
+                              <w:rPr>
+                                <w:rFonts w:ascii="Courier New" w:eastAsia="Times New Roman" w:hAnsi="Courier New" w:cs="Courier New"/>
+                                <w:color w:val="000000"/>
+                                <w:sz w:val="20"/>
+                                <w:szCs w:val="20"/>
+                              </w:rPr>
+                              <w:t xml:space="preserve">            update Interval Node auxiliary information</w:t>
+                            </w:r>
+                          </w:p>
+                          <w:p>
+                            <w:pPr>
+                              <w:shd w:val="clear" w:color="auto" w:fill="FFFFFF"/>
+                              <w:spacing w:after="0" w:line="240" w:lineRule="auto"/>
+                              <w:rPr>
+                                <w:rFonts w:ascii="Courier New" w:eastAsia="Times New Roman" w:hAnsi="Courier New" w:cs="Courier New"/>
+                                <w:color w:val="000000"/>
+                                <w:sz w:val="20"/>
+                                <w:szCs w:val="20"/>
+                              </w:rPr>
+                            </w:pPr>
+                            <w:r>
+                              <w:rPr>
+                                <w:rFonts w:ascii="Courier New" w:eastAsia="Times New Roman" w:hAnsi="Courier New" w:cs="Courier New"/>
+                                <w:color w:val="000000"/>
+                                <w:sz w:val="20"/>
+                                <w:szCs w:val="20"/>
+                              </w:rPr>
+                              <w:t xml:space="preserve">            </w:t>
+                            </w:r>
+                          </w:p>
+                          <w:p>
+                            <w:pPr>
+                              <w:shd w:val="clear" w:color="auto" w:fill="FFFFFF"/>
+                              <w:spacing w:after="0" w:line="240" w:lineRule="auto"/>
+                              <w:rPr>
+                                <w:rFonts w:ascii="Times New Roman" w:eastAsia="Times New Roman" w:hAnsi="Times New Roman" w:cs="Times New Roman"/>
+                                <w:sz w:val="24"/>
+                                <w:szCs w:val="24"/>
+                              </w:rPr>
+                            </w:pPr>
+                            <w:r>
+                              <w:rPr>
+                                <w:rFonts w:ascii="Courier New" w:eastAsia="Times New Roman" w:hAnsi="Courier New" w:cs="Courier New"/>
+                                <w:color w:val="000000"/>
+                                <w:sz w:val="20"/>
+                                <w:szCs w:val="20"/>
+                              </w:rPr>
+                              <w:t xml:space="preserve">        </w:t>
+                            </w:r>
+                            <w:proofErr w:type="spellStart"/>
+                            <w:r>
+                              <w:rPr>
+                                <w:rFonts w:ascii="Courier New" w:eastAsia="Times New Roman" w:hAnsi="Courier New" w:cs="Courier New"/>
+                                <w:color w:val="000000"/>
+                                <w:sz w:val="20"/>
+                                <w:szCs w:val="20"/>
+                              </w:rPr>
+                              <w:t>map</w:t>
+                            </w:r>
+                            <w:r>
+                              <w:rPr>
+                                <w:rFonts w:ascii="Courier New" w:eastAsia="Times New Roman" w:hAnsi="Courier New" w:cs="Courier New"/>
+                                <w:b/>
+                                <w:bCs/>
+                                <w:color w:val="000080"/>
+                                <w:sz w:val="20"/>
+                                <w:szCs w:val="20"/>
+                              </w:rPr>
+                              <w:t>.</w:t>
+                            </w:r>
+                            <w:r>
+                              <w:rPr>
+                                <w:rFonts w:ascii="Courier New" w:eastAsia="Times New Roman" w:hAnsi="Courier New" w:cs="Courier New"/>
+                                <w:color w:val="000000"/>
+                                <w:sz w:val="20"/>
+                                <w:szCs w:val="20"/>
+                              </w:rPr>
+                              <w:t>add</w:t>
+                            </w:r>
+                            <w:proofErr w:type="spellEnd"/>
+                            <w:r>
+                              <w:rPr>
+                                <w:rFonts w:ascii="Courier New" w:eastAsia="Times New Roman" w:hAnsi="Courier New" w:cs="Courier New"/>
+                                <w:b/>
+                                <w:bCs/>
+                                <w:color w:val="000080"/>
+                                <w:sz w:val="20"/>
+                                <w:szCs w:val="20"/>
+                              </w:rPr>
+                              <w:t>(</w:t>
+                            </w:r>
+                            <w:r>
+                              <w:rPr>
+                                <w:rFonts w:ascii="Courier New" w:eastAsia="Times New Roman" w:hAnsi="Courier New" w:cs="Courier New"/>
+                                <w:color w:val="000000"/>
+                                <w:sz w:val="20"/>
+                                <w:szCs w:val="20"/>
+                              </w:rPr>
+                              <w:t>Rule</w:t>
+                            </w:r>
+                            <w:r>
+                              <w:rPr>
+                                <w:rFonts w:ascii="Courier New" w:eastAsia="Times New Roman" w:hAnsi="Courier New" w:cs="Courier New"/>
+                                <w:b/>
+                                <w:bCs/>
+                                <w:color w:val="000080"/>
+                                <w:sz w:val="20"/>
+                                <w:szCs w:val="20"/>
+                              </w:rPr>
+                              <w:t>)</w:t>
+                            </w:r>
+                          </w:p>
+                          <w:bookmarkEnd w:id="0"/>
+                          <w:p/>
+                        </w:txbxContent>
+                      </wps:txbx>
+                      <wps:bodyPr rot="0" vert="horz" wrap="square" lIns="91440" tIns="45720" rIns="91440" bIns="45720" anchor="t" anchorCtr="0">
+                        <a:noAutofit/>
+                      </wps:bodyPr>
+                    </wps:wsp>
+                  </a:graphicData>
+                </a:graphic>
+                <wp14:sizeRelH relativeFrom="margin">
+                  <wp14:pctWidth>0</wp14:pctWidth>
+                </wp14:sizeRelH>
+                <wp14:sizeRelV relativeFrom="margin">
+                  <wp14:pctHeight>0</wp14:pctHeight>
+                </wp14:sizeRelV>
+              </wp:anchor>
+            </w:drawing>
+          </mc:Choice>
+          <mc:Fallback>
+            <w:pict>
+              <v:shapetype id="_x0000_t202" coordsize="21600,21600" o:spt="202" path="m,l,21600r21600,l21600,xe">
+                <v:stroke joinstyle="miter"/>
+                <v:path gradientshapeok="t" o:connecttype="rect"/>
+              </v:shapetype>
+              <v:shape id="Text Box 2" o:spid="_x0000_s1026" type="#_x0000_t202" style="position:absolute;left:0;text-align:left;margin-left:8.25pt;margin-top:19.5pt;width:456pt;height:341.25pt;z-index:251659264;visibility:visible;mso-wrap-style:square;mso-width-percent:0;mso-height-percent:0;mso-wrap-distance-left:9pt;mso-wrap-distance-top:3.6pt;mso-wrap-distance-right:9pt;mso-wrap-distance-bottom:3.6pt;mso-position-horizontal:absolute;mso-position-horizontal-relative:text;mso-position-vertical:absolute;mso-position-vertical-relative:text;mso-width-percent:0;mso-height-percent:0;mso-width-relative:margin;mso-height-relative:margin;v-text-anchor:top" o:gfxdata="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">
+                <v:textbox>
+                  <w:txbxContent>
+                    <w:p>
+                      <w:pPr>
+                        <w:shd w:val="clear" w:color="auto" w:fill="FFFFFF"/>
+                        <w:spacing w:after="0" w:line="240" w:lineRule="auto"/>
+                        <w:rPr>
+                          <w:rFonts w:ascii="Courier New" w:eastAsia="Times New Roman" w:hAnsi="Courier New" w:cs="Courier New"/>
+                          <w:color w:val="000000"/>
+                          <w:sz w:val="20"/>
+                          <w:szCs w:val="20"/>
+                        </w:rPr>
+                      </w:pPr>
+                      <w:bookmarkStart w:id="1" w:name="_GoBack"/>
+                      <w:r>
+                        <w:rPr>
+                          <w:rFonts w:ascii="Courier New" w:eastAsia="Times New Roman" w:hAnsi="Courier New" w:cs="Courier New"/>
+                          <w:color w:val="000000"/>
+                          <w:sz w:val="20"/>
+                          <w:szCs w:val="20"/>
+                        </w:rPr>
+                        <w:t>Rule</w:t>
+                      </w:r>
+                      <w:r>
+                        <w:rPr>
+                          <w:rFonts w:ascii="Courier New" w:eastAsia="Times New Roman" w:hAnsi="Courier New" w:cs="Courier New"/>
+                          <w:b/>
+                          <w:bCs/>
+                          <w:color w:val="000080"/>
+                          <w:sz w:val="20"/>
+                          <w:szCs w:val="20"/>
+                        </w:rPr>
+                        <w:t>:</w:t>
+                      </w:r>
+                    </w:p>
+                    <w:p>
+                      <w:pPr>
+                        <w:shd w:val="clear" w:color="auto" w:fill="FFFFFF"/>
+                        <w:spacing w:after="0" w:line="240" w:lineRule="auto"/>
+                        <w:rPr>
+                          <w:rFonts w:ascii="Courier New" w:eastAsia="Times New Roman" w:hAnsi="Courier New" w:cs="Courier New"/>
+                          <w:color w:val="000000"/>
+                          <w:sz w:val="20"/>
+                          <w:szCs w:val="20"/>
+                        </w:rPr>
+                      </w:pPr>
+                      <w:r>
+                        <w:rPr>
+                          <w:rFonts w:ascii="Courier New" w:eastAsia="Times New Roman" w:hAnsi="Courier New" w:cs="Courier New"/>
+                          <w:color w:val="000000"/>
+                          <w:sz w:val="20"/>
+                          <w:szCs w:val="20"/>
+                        </w:rPr>
+                        <w:t xml:space="preserve">    String action</w:t>
+                      </w:r>
+                    </w:p>
+                    <w:p>
+                      <w:pPr>
+                        <w:shd w:val="clear" w:color="auto" w:fill="FFFFFF"/>
+                        <w:spacing w:after="0" w:line="240" w:lineRule="auto"/>
+                        <w:rPr>
+                          <w:rFonts w:ascii="Courier New" w:eastAsia="Times New Roman" w:hAnsi="Courier New" w:cs="Courier New"/>
+                          <w:color w:val="000000"/>
+                          <w:sz w:val="20"/>
+                          <w:szCs w:val="20"/>
+                        </w:rPr>
+                      </w:pPr>
+                      <w:r>
+                        <w:rPr>
+                          <w:rFonts w:ascii="Courier New" w:eastAsia="Times New Roman" w:hAnsi="Courier New" w:cs="Courier New"/>
+                          <w:color w:val="000000"/>
+                          <w:sz w:val="20"/>
+                          <w:szCs w:val="20"/>
+                        </w:rPr>
+                        <w:t xml:space="preserve">    String actuator</w:t>
+                      </w:r>
+                    </w:p>
+                    <w:p>
+                      <w:pPr>
+                        <w:shd w:val="clear" w:color="auto" w:fill="FFFFFF"/>
+                        <w:spacing w:after="0" w:line="240" w:lineRule="auto"/>
+                        <w:rPr>
+                          <w:rFonts w:ascii="Courier New" w:eastAsia="Times New Roman" w:hAnsi="Courier New" w:cs="Courier New"/>
+                          <w:color w:val="000000"/>
+                          <w:sz w:val="20"/>
+                          <w:szCs w:val="20"/>
+                        </w:rPr>
+                      </w:pPr>
+                    </w:p>
+                    <w:p>
+                      <w:pPr>
+                        <w:shd w:val="clear" w:color="auto" w:fill="FFFFFF"/>
+                        <w:spacing w:after="0" w:line="240" w:lineRule="auto"/>
+                        <w:rPr>
+                          <w:rFonts w:ascii="Courier New" w:eastAsia="Times New Roman" w:hAnsi="Courier New" w:cs="Courier New"/>
+                          <w:color w:val="000000"/>
+                          <w:sz w:val="20"/>
+                          <w:szCs w:val="20"/>
+                        </w:rPr>
+                      </w:pPr>
+                      <w:proofErr w:type="spellStart"/>
+                      <w:r>
+                        <w:rPr>
+                          <w:rFonts w:ascii="Courier New" w:eastAsia="Times New Roman" w:hAnsi="Courier New" w:cs="Courier New"/>
+                          <w:color w:val="000000"/>
+                          <w:sz w:val="20"/>
+                          <w:szCs w:val="20"/>
+                        </w:rPr>
+                        <w:t>HashMap</w:t>
+                      </w:r>
+                      <w:proofErr w:type="spellEnd"/>
+                      <w:r>
+                        <w:rPr>
+                          <w:rFonts w:ascii="Courier New" w:eastAsia="Times New Roman" w:hAnsi="Courier New" w:cs="Courier New"/>
+                          <w:b/>
+                          <w:bCs/>
+                          <w:color w:val="000080"/>
+                          <w:sz w:val="20"/>
+                          <w:szCs w:val="20"/>
+                        </w:rPr>
+                        <w:t>&lt;</w:t>
+                      </w:r>
+                      <w:r>
+                        <w:rPr>
+                          <w:rFonts w:ascii="Courier New" w:eastAsia="Times New Roman" w:hAnsi="Courier New" w:cs="Courier New"/>
+                          <w:color w:val="000000"/>
+                          <w:sz w:val="20"/>
+                          <w:szCs w:val="20"/>
+                        </w:rPr>
+                        <w:t>Rule</w:t>
+                      </w:r>
+                      <w:r>
+                        <w:rPr>
+                          <w:rFonts w:ascii="Courier New" w:eastAsia="Times New Roman" w:hAnsi="Courier New" w:cs="Courier New"/>
+                          <w:b/>
+                          <w:bCs/>
+                          <w:color w:val="000080"/>
+                          <w:sz w:val="20"/>
+                          <w:szCs w:val="20"/>
+                        </w:rPr>
+                        <w:t>,</w:t>
+                      </w:r>
+                      <w:r>
+                        <w:rPr>
+                          <w:rFonts w:ascii="Courier New" w:eastAsia="Times New Roman" w:hAnsi="Courier New" w:cs="Courier New"/>
+                          <w:color w:val="000000"/>
+                          <w:sz w:val="20"/>
+                          <w:szCs w:val="20"/>
+                        </w:rPr>
+                        <w:t xml:space="preserve"> Interval Tree</w:t>
+                      </w:r>
+                      <w:r>
+                        <w:rPr>
+                          <w:rFonts w:ascii="Courier New" w:eastAsia="Times New Roman" w:hAnsi="Courier New" w:cs="Courier New"/>
+                          <w:b/>
+                          <w:bCs/>
+                          <w:color w:val="000080"/>
+                          <w:sz w:val="20"/>
+                          <w:szCs w:val="20"/>
+                        </w:rPr>
+                        <w:t>&gt;</w:t>
+                      </w:r>
+                      <w:r>
+                        <w:rPr>
+                          <w:rFonts w:ascii="Courier New" w:eastAsia="Times New Roman" w:hAnsi="Courier New" w:cs="Courier New"/>
+                          <w:color w:val="000000"/>
+                          <w:sz w:val="20"/>
+                          <w:szCs w:val="20"/>
+                        </w:rPr>
+                        <w:t xml:space="preserve"> map</w:t>
+                      </w:r>
+                    </w:p>
+                    <w:p>
+                      <w:pPr>
+                        <w:shd w:val="clear" w:color="auto" w:fill="FFFFFF"/>
+                        <w:spacing w:after="0" w:line="240" w:lineRule="auto"/>
+                        <w:rPr>
+                          <w:rFonts w:ascii="Courier New" w:eastAsia="Times New Roman" w:hAnsi="Courier New" w:cs="Courier New"/>
+                          <w:color w:val="000000"/>
+                          <w:sz w:val="20"/>
+                          <w:szCs w:val="20"/>
+                        </w:rPr>
+                      </w:pPr>
+                    </w:p>
+                    <w:p>
+                      <w:pPr>
+                        <w:shd w:val="clear" w:color="auto" w:fill="FFFFFF"/>
+                        <w:spacing w:after="0" w:line="240" w:lineRule="auto"/>
+                        <w:rPr>
+                          <w:rFonts w:ascii="Courier New" w:eastAsia="Times New Roman" w:hAnsi="Courier New" w:cs="Courier New"/>
+                          <w:color w:val="000000"/>
+                          <w:sz w:val="20"/>
+                          <w:szCs w:val="20"/>
+                        </w:rPr>
+                      </w:pPr>
+                      <w:r>
+                        <w:rPr>
+                          <w:rFonts w:ascii="Courier New" w:eastAsia="Times New Roman" w:hAnsi="Courier New" w:cs="Courier New"/>
+                          <w:b/>
+                          <w:bCs/>
+                          <w:color w:val="0000FF"/>
+                          <w:sz w:val="20"/>
+                          <w:szCs w:val="20"/>
+                        </w:rPr>
+                        <w:t>for</w:t>
+                      </w:r>
+                      <w:r>
+                        <w:rPr>
+                          <w:rFonts w:ascii="Courier New" w:eastAsia="Times New Roman" w:hAnsi="Courier New" w:cs="Courier New"/>
+                          <w:color w:val="000000"/>
+                          <w:sz w:val="20"/>
+                          <w:szCs w:val="20"/>
+                        </w:rPr>
+                        <w:t xml:space="preserve"> </w:t>
+                      </w:r>
+                      <w:proofErr w:type="gramStart"/>
+                      <w:r>
+                        <w:rPr>
+                          <w:rFonts w:ascii="Courier New" w:eastAsia="Times New Roman" w:hAnsi="Courier New" w:cs="Courier New"/>
+                          <w:color w:val="000000"/>
+                          <w:sz w:val="20"/>
+                          <w:szCs w:val="20"/>
+                        </w:rPr>
+                        <w:t xml:space="preserve">Rule </w:t>
+                      </w:r>
+                      <w:r>
+                        <w:rPr>
+                          <w:rFonts w:ascii="Courier New" w:eastAsia="Times New Roman" w:hAnsi="Courier New" w:cs="Courier New"/>
+                          <w:b/>
+                          <w:bCs/>
+                          <w:color w:val="000080"/>
+                          <w:sz w:val="20"/>
+                          <w:szCs w:val="20"/>
+                        </w:rPr>
+                        <w:t>:</w:t>
+                      </w:r>
+                      <w:proofErr w:type="gramEnd"/>
+                      <w:r>
+                        <w:rPr>
+                          <w:rFonts w:ascii="Courier New" w:eastAsia="Times New Roman" w:hAnsi="Courier New" w:cs="Courier New"/>
+                          <w:color w:val="000000"/>
+                          <w:sz w:val="20"/>
+                          <w:szCs w:val="20"/>
+                        </w:rPr>
+                        <w:t xml:space="preserve"> Da</w:t>
+                      </w:r>
+                      <w:r>
+                        <w:rPr>
+                          <w:rFonts w:ascii="Courier New" w:eastAsia="Times New Roman" w:hAnsi="Courier New" w:cs="Courier New"/>
+                          <w:color w:val="000000"/>
+                          <w:sz w:val="20"/>
+                          <w:szCs w:val="20"/>
+                        </w:rPr>
+                        <w:t>ta</w:t>
+                      </w:r>
+                      <w:r>
+                        <w:rPr>
+                          <w:rFonts w:ascii="Courier New" w:eastAsia="Times New Roman" w:hAnsi="Courier New" w:cs="Courier New"/>
+                          <w:color w:val="000000"/>
+                          <w:sz w:val="20"/>
+                          <w:szCs w:val="20"/>
+                        </w:rPr>
+                        <w:t>base</w:t>
+                      </w:r>
+                    </w:p>
+                    <w:p>
+                      <w:pPr>
+                        <w:shd w:val="clear" w:color="auto" w:fill="FFFFFF"/>
+                        <w:spacing w:after="0" w:line="240" w:lineRule="auto"/>
+                        <w:rPr>
+                          <w:rFonts w:ascii="Courier New" w:eastAsia="Times New Roman" w:hAnsi="Courier New" w:cs="Courier New"/>
+                          <w:color w:val="000000"/>
+                          <w:sz w:val="20"/>
+                          <w:szCs w:val="20"/>
+                        </w:rPr>
+                      </w:pPr>
+                      <w:r>
+                        <w:rPr>
+                          <w:rFonts w:ascii="Courier New" w:eastAsia="Times New Roman" w:hAnsi="Courier New" w:cs="Courier New"/>
+                          <w:color w:val="000000"/>
+                          <w:sz w:val="20"/>
+                          <w:szCs w:val="20"/>
+                        </w:rPr>
+                        <w:t xml:space="preserve">    Evaluate expression using Expression Evaluator</w:t>
+                      </w:r>
+                    </w:p>
+                    <w:p>
+                      <w:pPr>
+                        <w:shd w:val="clear" w:color="auto" w:fill="FFFFFF"/>
+                        <w:spacing w:after="0" w:line="240" w:lineRule="auto"/>
+                        <w:rPr>
+                          <w:rFonts w:ascii="Courier New" w:eastAsia="Times New Roman" w:hAnsi="Courier New" w:cs="Courier New"/>
+                          <w:color w:val="000000"/>
+                          <w:sz w:val="20"/>
+                          <w:szCs w:val="20"/>
+                        </w:rPr>
+                      </w:pPr>
+                      <w:r>
+                        <w:rPr>
+                          <w:rFonts w:ascii="Courier New" w:eastAsia="Times New Roman" w:hAnsi="Courier New" w:cs="Courier New"/>
+                          <w:color w:val="000000"/>
+                          <w:sz w:val="20"/>
+                          <w:szCs w:val="20"/>
+                        </w:rPr>
+                        <w:t xml:space="preserve">    </w:t>
+                      </w:r>
+                      <w:r>
+                        <w:rPr>
+                          <w:rFonts w:ascii="Courier New" w:eastAsia="Times New Roman" w:hAnsi="Courier New" w:cs="Courier New"/>
+                          <w:b/>
+                          <w:bCs/>
+                          <w:color w:val="0000FF"/>
+                          <w:sz w:val="20"/>
+                          <w:szCs w:val="20"/>
+                        </w:rPr>
+                        <w:t>if</w:t>
+                      </w:r>
+                      <w:r>
+                        <w:rPr>
+                          <w:rFonts w:ascii="Courier New" w:eastAsia="Times New Roman" w:hAnsi="Courier New" w:cs="Courier New"/>
+                          <w:color w:val="000000"/>
+                          <w:sz w:val="20"/>
+                          <w:szCs w:val="20"/>
+                        </w:rPr>
+                        <w:t xml:space="preserve"> expression is not valid</w:t>
+                      </w:r>
+                    </w:p>
+                    <w:p>
+                      <w:pPr>
+                        <w:shd w:val="clear" w:color="auto" w:fill="FFFFFF"/>
+                        <w:spacing w:after="0" w:line="240" w:lineRule="auto"/>
+                        <w:rPr>
+                          <w:rFonts w:ascii="Courier New" w:eastAsia="Times New Roman" w:hAnsi="Courier New" w:cs="Courier New"/>
+                          <w:color w:val="000000"/>
+                          <w:sz w:val="20"/>
+                          <w:szCs w:val="20"/>
+                        </w:rPr>
+                      </w:pPr>
+                      <w:r>
+                        <w:rPr>
+                          <w:rFonts w:ascii="Courier New" w:eastAsia="Times New Roman" w:hAnsi="Courier New" w:cs="Courier New"/>
+                          <w:color w:val="000000"/>
+                          <w:sz w:val="20"/>
+                          <w:szCs w:val="20"/>
+                        </w:rPr>
+                        <w:t xml:space="preserve">        </w:t>
+                      </w:r>
+                      <w:r>
+                        <w:rPr>
+                          <w:rFonts w:ascii="Courier New" w:eastAsia="Times New Roman" w:hAnsi="Courier New" w:cs="Courier New"/>
+                          <w:b/>
+                          <w:bCs/>
+                          <w:color w:val="0000FF"/>
+                          <w:sz w:val="20"/>
+                          <w:szCs w:val="20"/>
+                        </w:rPr>
+                        <w:t>throw</w:t>
+                      </w:r>
+                      <w:r>
+                        <w:rPr>
+                          <w:rFonts w:ascii="Courier New" w:eastAsia="Times New Roman" w:hAnsi="Courier New" w:cs="Courier New"/>
+                          <w:color w:val="000000"/>
+                          <w:sz w:val="20"/>
+                          <w:szCs w:val="20"/>
+                        </w:rPr>
+                        <w:t xml:space="preserve"> Exception</w:t>
+                      </w:r>
+                    </w:p>
+                    <w:p>
+                      <w:pPr>
+                        <w:shd w:val="clear" w:color="auto" w:fill="FFFFFF"/>
+                        <w:spacing w:after="0" w:line="240" w:lineRule="auto"/>
+                        <w:rPr>
+                          <w:rFonts w:ascii="Courier New" w:eastAsia="Times New Roman" w:hAnsi="Courier New" w:cs="Courier New"/>
+                          <w:color w:val="000000"/>
+                          <w:sz w:val="20"/>
+                          <w:szCs w:val="20"/>
+                        </w:rPr>
+                      </w:pPr>
+                      <w:r>
+                        <w:rPr>
+                          <w:rFonts w:ascii="Courier New" w:eastAsia="Times New Roman" w:hAnsi="Courier New" w:cs="Courier New"/>
+                          <w:color w:val="000000"/>
+                          <w:sz w:val="20"/>
+                          <w:szCs w:val="20"/>
+                        </w:rPr>
+                        <w:t xml:space="preserve">    </w:t>
+                      </w:r>
+                    </w:p>
+                    <w:p>
+                      <w:pPr>
+                        <w:shd w:val="clear" w:color="auto" w:fill="FFFFFF"/>
+                        <w:spacing w:after="0" w:line="240" w:lineRule="auto"/>
+                        <w:rPr>
+                          <w:rFonts w:ascii="Courier New" w:eastAsia="Times New Roman" w:hAnsi="Courier New" w:cs="Courier New"/>
+                          <w:color w:val="000000"/>
+                          <w:sz w:val="20"/>
+                          <w:szCs w:val="20"/>
+                        </w:rPr>
+                      </w:pPr>
+                      <w:r>
+                        <w:rPr>
+                          <w:rFonts w:ascii="Courier New" w:eastAsia="Times New Roman" w:hAnsi="Courier New" w:cs="Courier New"/>
+                          <w:color w:val="000000"/>
+                          <w:sz w:val="20"/>
+                          <w:szCs w:val="20"/>
+                        </w:rPr>
+                        <w:t xml:space="preserve">    Action </w:t>
+                      </w:r>
+                      <w:r>
+                        <w:rPr>
+                          <w:rFonts w:ascii="Courier New" w:eastAsia="Times New Roman" w:hAnsi="Courier New" w:cs="Courier New"/>
+                          <w:b/>
+                          <w:bCs/>
+                          <w:color w:val="000080"/>
+                          <w:sz w:val="20"/>
+                          <w:szCs w:val="20"/>
+                        </w:rPr>
+                        <w:t>-&gt;</w:t>
+                      </w:r>
+                      <w:r>
+                        <w:rPr>
+                          <w:rFonts w:ascii="Courier New" w:eastAsia="Times New Roman" w:hAnsi="Courier New" w:cs="Courier New"/>
+                          <w:color w:val="000000"/>
+                          <w:sz w:val="20"/>
+                          <w:szCs w:val="20"/>
+                        </w:rPr>
+                        <w:t xml:space="preserve"> </w:t>
+                      </w:r>
+                      <w:proofErr w:type="spellStart"/>
+                      <w:r>
+                        <w:rPr>
+                          <w:rFonts w:ascii="Courier New" w:eastAsia="Times New Roman" w:hAnsi="Courier New" w:cs="Courier New"/>
+                          <w:color w:val="000000"/>
+                          <w:sz w:val="20"/>
+                          <w:szCs w:val="20"/>
+                        </w:rPr>
+                        <w:t>addRule</w:t>
+                      </w:r>
+                      <w:proofErr w:type="spellEnd"/>
+                      <w:r>
+                        <w:rPr>
+                          <w:rFonts w:ascii="Courier New" w:eastAsia="Times New Roman" w:hAnsi="Courier New" w:cs="Courier New"/>
+                          <w:b/>
+                          <w:bCs/>
+                          <w:color w:val="000080"/>
+                          <w:sz w:val="20"/>
+                          <w:szCs w:val="20"/>
+                        </w:rPr>
+                        <w:t>(</w:t>
+                      </w:r>
+                      <w:r>
+                        <w:rPr>
+                          <w:rFonts w:ascii="Courier New" w:eastAsia="Times New Roman" w:hAnsi="Courier New" w:cs="Courier New"/>
+                          <w:color w:val="000000"/>
+                          <w:sz w:val="20"/>
+                          <w:szCs w:val="20"/>
+                        </w:rPr>
+                        <w:t>Rule</w:t>
+                      </w:r>
+                      <w:r>
+                        <w:rPr>
+                          <w:rFonts w:ascii="Courier New" w:eastAsia="Times New Roman" w:hAnsi="Courier New" w:cs="Courier New"/>
+                          <w:b/>
+                          <w:bCs/>
+                          <w:color w:val="000080"/>
+                          <w:sz w:val="20"/>
+                          <w:szCs w:val="20"/>
+                        </w:rPr>
+                        <w:t>)</w:t>
+                      </w:r>
+                    </w:p>
+                    <w:p>
+                      <w:pPr>
+                        <w:shd w:val="clear" w:color="auto" w:fill="FFFFFF"/>
+                        <w:spacing w:after="0" w:line="240" w:lineRule="auto"/>
+                        <w:rPr>
+                          <w:rFonts w:ascii="Courier New" w:eastAsia="Times New Roman" w:hAnsi="Courier New" w:cs="Courier New"/>
+                          <w:color w:val="000000"/>
+                          <w:sz w:val="20"/>
+                          <w:szCs w:val="20"/>
+                        </w:rPr>
+                      </w:pPr>
+                      <w:r>
+                        <w:rPr>
+                          <w:rFonts w:ascii="Courier New" w:eastAsia="Times New Roman" w:hAnsi="Courier New" w:cs="Courier New"/>
+                          <w:color w:val="000000"/>
+                          <w:sz w:val="20"/>
+                          <w:szCs w:val="20"/>
+                        </w:rPr>
+                        <w:t xml:space="preserve">    Opposite Action </w:t>
+                      </w:r>
+                      <w:r>
+                        <w:rPr>
+                          <w:rFonts w:ascii="Courier New" w:eastAsia="Times New Roman" w:hAnsi="Courier New" w:cs="Courier New"/>
+                          <w:b/>
+                          <w:bCs/>
+                          <w:color w:val="000080"/>
+                          <w:sz w:val="20"/>
+                          <w:szCs w:val="20"/>
+                        </w:rPr>
+                        <w:t>-&gt;</w:t>
+                      </w:r>
+                      <w:r>
+                        <w:rPr>
+                          <w:rFonts w:ascii="Courier New" w:eastAsia="Times New Roman" w:hAnsi="Courier New" w:cs="Courier New"/>
+                          <w:color w:val="000000"/>
+                          <w:sz w:val="20"/>
+                          <w:szCs w:val="20"/>
+                        </w:rPr>
+                        <w:t xml:space="preserve"> </w:t>
+                      </w:r>
+                      <w:proofErr w:type="spellStart"/>
+                      <w:r>
+                        <w:rPr>
+                          <w:rFonts w:ascii="Courier New" w:eastAsia="Times New Roman" w:hAnsi="Courier New" w:cs="Courier New"/>
+                          <w:color w:val="000000"/>
+                          <w:sz w:val="20"/>
+                          <w:szCs w:val="20"/>
+                        </w:rPr>
+                        <w:t>addRule</w:t>
+                      </w:r>
+                      <w:proofErr w:type="spellEnd"/>
+                      <w:r>
+                        <w:rPr>
+                          <w:rFonts w:ascii="Courier New" w:eastAsia="Times New Roman" w:hAnsi="Courier New" w:cs="Courier New"/>
+                          <w:b/>
+                          <w:bCs/>
+                          <w:color w:val="000080"/>
+                          <w:sz w:val="20"/>
+                          <w:szCs w:val="20"/>
+                        </w:rPr>
+                        <w:t>(</w:t>
+                      </w:r>
+                      <w:r>
+                        <w:rPr>
+                          <w:rFonts w:ascii="Courier New" w:eastAsia="Times New Roman" w:hAnsi="Courier New" w:cs="Courier New"/>
+                          <w:color w:val="000000"/>
+                          <w:sz w:val="20"/>
+                          <w:szCs w:val="20"/>
+                        </w:rPr>
+                        <w:t>Rule</w:t>
+                      </w:r>
+                      <w:r>
+                        <w:rPr>
+                          <w:rFonts w:ascii="Courier New" w:eastAsia="Times New Roman" w:hAnsi="Courier New" w:cs="Courier New"/>
+                          <w:b/>
+                          <w:bCs/>
+                          <w:color w:val="000080"/>
+                          <w:sz w:val="20"/>
+                          <w:szCs w:val="20"/>
+                        </w:rPr>
+                        <w:t>)</w:t>
+                      </w:r>
+                    </w:p>
+                    <w:p>
+                      <w:pPr>
+                        <w:shd w:val="clear" w:color="auto" w:fill="FFFFFF"/>
+                        <w:spacing w:after="0" w:line="240" w:lineRule="auto"/>
+                        <w:rPr>
+                          <w:rFonts w:ascii="Courier New" w:eastAsia="Times New Roman" w:hAnsi="Courier New" w:cs="Courier New"/>
+                          <w:color w:val="000000"/>
+                          <w:sz w:val="20"/>
+                          <w:szCs w:val="20"/>
+                        </w:rPr>
+                      </w:pPr>
+                    </w:p>
+                    <w:p>
+                      <w:pPr>
+                        <w:shd w:val="clear" w:color="auto" w:fill="FFFFFF"/>
+                        <w:spacing w:after="0" w:line="240" w:lineRule="auto"/>
+                        <w:rPr>
+                          <w:rFonts w:ascii="Courier New" w:eastAsia="Times New Roman" w:hAnsi="Courier New" w:cs="Courier New"/>
+                          <w:color w:val="000000"/>
+                          <w:sz w:val="20"/>
+                          <w:szCs w:val="20"/>
+                        </w:rPr>
+                      </w:pPr>
+                      <w:proofErr w:type="spellStart"/>
+                      <w:r>
+                        <w:rPr>
+                          <w:rFonts w:ascii="Courier New" w:eastAsia="Times New Roman" w:hAnsi="Courier New" w:cs="Courier New"/>
+                          <w:color w:val="000000"/>
+                          <w:sz w:val="20"/>
+                          <w:szCs w:val="20"/>
+                        </w:rPr>
+                        <w:t>addRule</w:t>
+                      </w:r>
+                      <w:proofErr w:type="spellEnd"/>
+                      <w:r>
+                        <w:rPr>
+                          <w:rFonts w:ascii="Courier New" w:eastAsia="Times New Roman" w:hAnsi="Courier New" w:cs="Courier New"/>
+                          <w:b/>
+                          <w:bCs/>
+                          <w:color w:val="000080"/>
+                          <w:sz w:val="20"/>
+                          <w:szCs w:val="20"/>
+                        </w:rPr>
+                        <w:t>(</w:t>
+                      </w:r>
+                      <w:r>
+                        <w:rPr>
+                          <w:rFonts w:ascii="Courier New" w:eastAsia="Times New Roman" w:hAnsi="Courier New" w:cs="Courier New"/>
+                          <w:color w:val="000000"/>
+                          <w:sz w:val="20"/>
+                          <w:szCs w:val="20"/>
+                        </w:rPr>
+                        <w:t>Rule</w:t>
+                      </w:r>
+                      <w:r>
+                        <w:rPr>
+                          <w:rFonts w:ascii="Courier New" w:eastAsia="Times New Roman" w:hAnsi="Courier New" w:cs="Courier New"/>
+                          <w:b/>
+                          <w:bCs/>
+                          <w:color w:val="000080"/>
+                          <w:sz w:val="20"/>
+                          <w:szCs w:val="20"/>
+                        </w:rPr>
+                        <w:t>):</w:t>
+                      </w:r>
+                    </w:p>
+                    <w:p>
+                      <w:pPr>
+                        <w:shd w:val="clear" w:color="auto" w:fill="FFFFFF"/>
+                        <w:spacing w:after="0" w:line="240" w:lineRule="auto"/>
+                        <w:rPr>
+                          <w:rFonts w:ascii="Courier New" w:eastAsia="Times New Roman" w:hAnsi="Courier New" w:cs="Courier New"/>
+                          <w:color w:val="000000"/>
+                          <w:sz w:val="20"/>
+                          <w:szCs w:val="20"/>
+                        </w:rPr>
+                      </w:pPr>
+                      <w:r>
+                        <w:rPr>
+                          <w:rFonts w:ascii="Courier New" w:eastAsia="Times New Roman" w:hAnsi="Courier New" w:cs="Courier New"/>
+                          <w:color w:val="000000"/>
+                          <w:sz w:val="20"/>
+                          <w:szCs w:val="20"/>
+                        </w:rPr>
+                        <w:t xml:space="preserve">    </w:t>
+                      </w:r>
+                      <w:r>
+                        <w:rPr>
+                          <w:rFonts w:ascii="Courier New" w:eastAsia="Times New Roman" w:hAnsi="Courier New" w:cs="Courier New"/>
+                          <w:b/>
+                          <w:bCs/>
+                          <w:color w:val="0000FF"/>
+                          <w:sz w:val="20"/>
+                          <w:szCs w:val="20"/>
+                        </w:rPr>
+                        <w:t>if</w:t>
+                      </w:r>
+                      <w:r>
+                        <w:rPr>
+                          <w:rFonts w:ascii="Courier New" w:eastAsia="Times New Roman" w:hAnsi="Courier New" w:cs="Courier New"/>
+                          <w:color w:val="000000"/>
+                          <w:sz w:val="20"/>
+                          <w:szCs w:val="20"/>
+                        </w:rPr>
+                        <w:t xml:space="preserve"> </w:t>
+                      </w:r>
+                      <w:proofErr w:type="spellStart"/>
+                      <w:r>
+                        <w:rPr>
+                          <w:rFonts w:ascii="Courier New" w:eastAsia="Times New Roman" w:hAnsi="Courier New" w:cs="Courier New"/>
+                          <w:color w:val="000000"/>
+                          <w:sz w:val="20"/>
+                          <w:szCs w:val="20"/>
+                        </w:rPr>
+                        <w:t>map</w:t>
+                      </w:r>
+                      <w:r>
+                        <w:rPr>
+                          <w:rFonts w:ascii="Courier New" w:eastAsia="Times New Roman" w:hAnsi="Courier New" w:cs="Courier New"/>
+                          <w:b/>
+                          <w:bCs/>
+                          <w:color w:val="000080"/>
+                          <w:sz w:val="20"/>
+                          <w:szCs w:val="20"/>
+                        </w:rPr>
+                        <w:t>.</w:t>
+                      </w:r>
+                      <w:r>
+                        <w:rPr>
+                          <w:rFonts w:ascii="Courier New" w:eastAsia="Times New Roman" w:hAnsi="Courier New" w:cs="Courier New"/>
+                          <w:color w:val="000000"/>
+                          <w:sz w:val="20"/>
+                          <w:szCs w:val="20"/>
+                        </w:rPr>
+                        <w:t>get</w:t>
+                      </w:r>
+                      <w:proofErr w:type="spellEnd"/>
+                      <w:r>
+                        <w:rPr>
+                          <w:rFonts w:ascii="Courier New" w:eastAsia="Times New Roman" w:hAnsi="Courier New" w:cs="Courier New"/>
+                          <w:b/>
+                          <w:bCs/>
+                          <w:color w:val="000080"/>
+                          <w:sz w:val="20"/>
+                          <w:szCs w:val="20"/>
+                        </w:rPr>
+                        <w:t>(</w:t>
+                      </w:r>
+                      <w:r>
+                        <w:rPr>
+                          <w:rFonts w:ascii="Courier New" w:eastAsia="Times New Roman" w:hAnsi="Courier New" w:cs="Courier New"/>
+                          <w:color w:val="000000"/>
+                          <w:sz w:val="20"/>
+                          <w:szCs w:val="20"/>
+                        </w:rPr>
+                        <w:t>Rule</w:t>
+                      </w:r>
+                      <w:r>
+                        <w:rPr>
+                          <w:rFonts w:ascii="Courier New" w:eastAsia="Times New Roman" w:hAnsi="Courier New" w:cs="Courier New"/>
+                          <w:b/>
+                          <w:bCs/>
+                          <w:color w:val="000080"/>
+                          <w:sz w:val="20"/>
+                          <w:szCs w:val="20"/>
+                        </w:rPr>
+                        <w:t>)</w:t>
+                      </w:r>
+                      <w:r>
+                        <w:rPr>
+                          <w:rFonts w:ascii="Courier New" w:eastAsia="Times New Roman" w:hAnsi="Courier New" w:cs="Courier New"/>
+                          <w:color w:val="000000"/>
+                          <w:sz w:val="20"/>
+                          <w:szCs w:val="20"/>
+                        </w:rPr>
+                        <w:t xml:space="preserve"> is Empty</w:t>
+                      </w:r>
+                      <w:r>
+                        <w:rPr>
+                          <w:rFonts w:ascii="Courier New" w:eastAsia="Times New Roman" w:hAnsi="Courier New" w:cs="Courier New"/>
+                          <w:b/>
+                          <w:bCs/>
+                          <w:color w:val="000080"/>
+                          <w:sz w:val="20"/>
+                          <w:szCs w:val="20"/>
+                        </w:rPr>
+                        <w:t>:</w:t>
+                      </w:r>
+                    </w:p>
+                    <w:p>
+                      <w:pPr>
+                        <w:shd w:val="clear" w:color="auto" w:fill="FFFFFF"/>
+                        <w:spacing w:after="0" w:line="240" w:lineRule="auto"/>
+                        <w:rPr>
+                          <w:rFonts w:ascii="Courier New" w:eastAsia="Times New Roman" w:hAnsi="Courier New" w:cs="Courier New"/>
+                          <w:color w:val="000000"/>
+                          <w:sz w:val="20"/>
+                          <w:szCs w:val="20"/>
+                        </w:rPr>
+                      </w:pPr>
+                      <w:r>
+                        <w:rPr>
+                          <w:rFonts w:ascii="Courier New" w:eastAsia="Times New Roman" w:hAnsi="Courier New" w:cs="Courier New"/>
+                          <w:color w:val="000000"/>
+                          <w:sz w:val="20"/>
+                          <w:szCs w:val="20"/>
+                        </w:rPr>
+                        <w:t xml:space="preserve">        Create </w:t>
+                      </w:r>
+                      <w:r>
+                        <w:rPr>
+                          <w:rFonts w:ascii="Courier New" w:eastAsia="Times New Roman" w:hAnsi="Courier New" w:cs="Courier New"/>
+                          <w:b/>
+                          <w:bCs/>
+                          <w:color w:val="0000FF"/>
+                          <w:sz w:val="20"/>
+                          <w:szCs w:val="20"/>
+                        </w:rPr>
+                        <w:t>new</w:t>
+                      </w:r>
+                      <w:r>
+                        <w:rPr>
+                          <w:rFonts w:ascii="Courier New" w:eastAsia="Times New Roman" w:hAnsi="Courier New" w:cs="Courier New"/>
+                          <w:color w:val="000000"/>
+                          <w:sz w:val="20"/>
+                          <w:szCs w:val="20"/>
+                        </w:rPr>
+                        <w:t xml:space="preserve"> Interval Tree</w:t>
+                      </w:r>
+                    </w:p>
+                    <w:p>
+                      <w:pPr>
+                        <w:shd w:val="clear" w:color="auto" w:fill="FFFFFF"/>
+                        <w:spacing w:after="0" w:line="240" w:lineRule="auto"/>
+                        <w:rPr>
+                          <w:rFonts w:ascii="Courier New" w:eastAsia="Times New Roman" w:hAnsi="Courier New" w:cs="Courier New"/>
+                          <w:color w:val="000000"/>
+                          <w:sz w:val="20"/>
+                          <w:szCs w:val="20"/>
+                        </w:rPr>
+                      </w:pPr>
+                      <w:r>
+                        <w:rPr>
+                          <w:rFonts w:ascii="Courier New" w:eastAsia="Times New Roman" w:hAnsi="Courier New" w:cs="Courier New"/>
+                          <w:color w:val="000000"/>
+                          <w:sz w:val="20"/>
+                          <w:szCs w:val="20"/>
+                        </w:rPr>
+                        <w:t xml:space="preserve">        add Interval </w:t>
+                      </w:r>
+                      <w:r>
+                        <w:rPr>
+                          <w:rFonts w:ascii="Courier New" w:eastAsia="Times New Roman" w:hAnsi="Courier New" w:cs="Courier New"/>
+                          <w:b/>
+                          <w:bCs/>
+                          <w:color w:val="0000FF"/>
+                          <w:sz w:val="20"/>
+                          <w:szCs w:val="20"/>
+                        </w:rPr>
+                        <w:t>for</w:t>
+                      </w:r>
+                      <w:r>
+                        <w:rPr>
+                          <w:rFonts w:ascii="Courier New" w:eastAsia="Times New Roman" w:hAnsi="Courier New" w:cs="Courier New"/>
+                          <w:color w:val="000000"/>
+                          <w:sz w:val="20"/>
+                          <w:szCs w:val="20"/>
+                        </w:rPr>
+                        <w:t xml:space="preserve"> Rule</w:t>
+                      </w:r>
+                    </w:p>
+                    <w:p>
+                      <w:pPr>
+                        <w:shd w:val="clear" w:color="auto" w:fill="FFFFFF"/>
+                        <w:spacing w:after="0" w:line="240" w:lineRule="auto"/>
+                        <w:rPr>
+                          <w:rFonts w:ascii="Courier New" w:eastAsia="Times New Roman" w:hAnsi="Courier New" w:cs="Courier New"/>
+                          <w:color w:val="000000"/>
+                          <w:sz w:val="20"/>
+                          <w:szCs w:val="20"/>
+                        </w:rPr>
+                      </w:pPr>
+                      <w:r>
+                        <w:rPr>
+                          <w:rFonts w:ascii="Courier New" w:eastAsia="Times New Roman" w:hAnsi="Courier New" w:cs="Courier New"/>
+                          <w:color w:val="000000"/>
+                          <w:sz w:val="20"/>
+                          <w:szCs w:val="20"/>
+                        </w:rPr>
+                        <w:t xml:space="preserve">    </w:t>
+                      </w:r>
+                      <w:r>
+                        <w:rPr>
+                          <w:rFonts w:ascii="Courier New" w:eastAsia="Times New Roman" w:hAnsi="Courier New" w:cs="Courier New"/>
+                          <w:b/>
+                          <w:bCs/>
+                          <w:color w:val="0000FF"/>
+                          <w:sz w:val="20"/>
+                          <w:szCs w:val="20"/>
+                        </w:rPr>
+                        <w:t>else</w:t>
+                      </w:r>
+                    </w:p>
+                    <w:p>
+                      <w:pPr>
+                        <w:shd w:val="clear" w:color="auto" w:fill="FFFFFF"/>
+                        <w:spacing w:after="0" w:line="240" w:lineRule="auto"/>
+                        <w:rPr>
+                          <w:rFonts w:ascii="Courier New" w:eastAsia="Times New Roman" w:hAnsi="Courier New" w:cs="Courier New"/>
+                          <w:color w:val="000000"/>
+                          <w:sz w:val="20"/>
+                          <w:szCs w:val="20"/>
+                        </w:rPr>
+                      </w:pPr>
+                      <w:r>
+                        <w:rPr>
+                          <w:rFonts w:ascii="Courier New" w:eastAsia="Times New Roman" w:hAnsi="Courier New" w:cs="Courier New"/>
+                          <w:color w:val="000000"/>
+                          <w:sz w:val="20"/>
+                          <w:szCs w:val="20"/>
+                        </w:rPr>
+                        <w:t xml:space="preserve">        Interval Tree </w:t>
+                      </w:r>
+                      <w:r>
+                        <w:rPr>
+                          <w:rFonts w:ascii="Courier New" w:eastAsia="Times New Roman" w:hAnsi="Courier New" w:cs="Courier New"/>
+                          <w:b/>
+                          <w:bCs/>
+                          <w:color w:val="000080"/>
+                          <w:sz w:val="20"/>
+                          <w:szCs w:val="20"/>
+                        </w:rPr>
+                        <w:t>=</w:t>
+                      </w:r>
+                      <w:r>
+                        <w:rPr>
+                          <w:rFonts w:ascii="Courier New" w:eastAsia="Times New Roman" w:hAnsi="Courier New" w:cs="Courier New"/>
+                          <w:color w:val="000000"/>
+                          <w:sz w:val="20"/>
+                          <w:szCs w:val="20"/>
+                        </w:rPr>
+                        <w:t xml:space="preserve"> </w:t>
+                      </w:r>
+                      <w:proofErr w:type="spellStart"/>
+                      <w:r>
+                        <w:rPr>
+                          <w:rFonts w:ascii="Courier New" w:eastAsia="Times New Roman" w:hAnsi="Courier New" w:cs="Courier New"/>
+                          <w:color w:val="000000"/>
+                          <w:sz w:val="20"/>
+                          <w:szCs w:val="20"/>
+                        </w:rPr>
+                        <w:t>map</w:t>
+                      </w:r>
+                      <w:r>
+                        <w:rPr>
+                          <w:rFonts w:ascii="Courier New" w:eastAsia="Times New Roman" w:hAnsi="Courier New" w:cs="Courier New"/>
+                          <w:b/>
+                          <w:bCs/>
+                          <w:color w:val="000080"/>
+                          <w:sz w:val="20"/>
+                          <w:szCs w:val="20"/>
+                        </w:rPr>
+                        <w:t>.</w:t>
+                      </w:r>
+                      <w:r>
+                        <w:rPr>
+                          <w:rFonts w:ascii="Courier New" w:eastAsia="Times New Roman" w:hAnsi="Courier New" w:cs="Courier New"/>
+                          <w:color w:val="000000"/>
+                          <w:sz w:val="20"/>
+                          <w:szCs w:val="20"/>
+                        </w:rPr>
+                        <w:t>get</w:t>
+                      </w:r>
+                      <w:proofErr w:type="spellEnd"/>
+                      <w:r>
+                        <w:rPr>
+                          <w:rFonts w:ascii="Courier New" w:eastAsia="Times New Roman" w:hAnsi="Courier New" w:cs="Courier New"/>
+                          <w:b/>
+                          <w:bCs/>
+                          <w:color w:val="000080"/>
+                          <w:sz w:val="20"/>
+                          <w:szCs w:val="20"/>
+                        </w:rPr>
+                        <w:t>(</w:t>
+                      </w:r>
+                      <w:r>
+                        <w:rPr>
+                          <w:rFonts w:ascii="Courier New" w:eastAsia="Times New Roman" w:hAnsi="Courier New" w:cs="Courier New"/>
+                          <w:color w:val="000000"/>
+                          <w:sz w:val="20"/>
+                          <w:szCs w:val="20"/>
+                        </w:rPr>
+                        <w:t>Rule</w:t>
+                      </w:r>
+                      <w:r>
+                        <w:rPr>
+                          <w:rFonts w:ascii="Courier New" w:eastAsia="Times New Roman" w:hAnsi="Courier New" w:cs="Courier New"/>
+                          <w:b/>
+                          <w:bCs/>
+                          <w:color w:val="000080"/>
+                          <w:sz w:val="20"/>
+                          <w:szCs w:val="20"/>
+                        </w:rPr>
+                        <w:t>)</w:t>
+                      </w:r>
+                    </w:p>
+                    <w:p>
+                      <w:pPr>
+                        <w:shd w:val="clear" w:color="auto" w:fill="FFFFFF"/>
+                        <w:spacing w:after="0" w:line="240" w:lineRule="auto"/>
+                        <w:rPr>
+                          <w:rFonts w:ascii="Courier New" w:eastAsia="Times New Roman" w:hAnsi="Courier New" w:cs="Courier New"/>
+                          <w:color w:val="000000"/>
+                          <w:sz w:val="20"/>
+                          <w:szCs w:val="20"/>
+                        </w:rPr>
+                      </w:pPr>
+                      <w:r>
+                        <w:rPr>
+                          <w:rFonts w:ascii="Courier New" w:eastAsia="Times New Roman" w:hAnsi="Courier New" w:cs="Courier New"/>
+                          <w:color w:val="000000"/>
+                          <w:sz w:val="20"/>
+                          <w:szCs w:val="20"/>
+                        </w:rPr>
+                        <w:t xml:space="preserve">        </w:t>
+                      </w:r>
+                      <w:r>
+                        <w:rPr>
+                          <w:rFonts w:ascii="Courier New" w:eastAsia="Times New Roman" w:hAnsi="Courier New" w:cs="Courier New"/>
+                          <w:b/>
+                          <w:bCs/>
+                          <w:color w:val="0000FF"/>
+                          <w:sz w:val="20"/>
+                          <w:szCs w:val="20"/>
+                        </w:rPr>
+                        <w:t>for</w:t>
+                      </w:r>
+                      <w:r>
+                        <w:rPr>
+                          <w:rFonts w:ascii="Courier New" w:eastAsia="Times New Roman" w:hAnsi="Courier New" w:cs="Courier New"/>
+                          <w:color w:val="000000"/>
+                          <w:sz w:val="20"/>
+                          <w:szCs w:val="20"/>
+                        </w:rPr>
+                        <w:t xml:space="preserve"> </w:t>
+                      </w:r>
+                      <w:proofErr w:type="gramStart"/>
+                      <w:r>
+                        <w:rPr>
+                          <w:rFonts w:ascii="Courier New" w:eastAsia="Times New Roman" w:hAnsi="Courier New" w:cs="Courier New"/>
+                          <w:color w:val="000000"/>
+                          <w:sz w:val="20"/>
+                          <w:szCs w:val="20"/>
+                        </w:rPr>
+                        <w:t xml:space="preserve">node </w:t>
+                      </w:r>
+                      <w:r>
+                        <w:rPr>
+                          <w:rFonts w:ascii="Courier New" w:eastAsia="Times New Roman" w:hAnsi="Courier New" w:cs="Courier New"/>
+                          <w:b/>
+                          <w:bCs/>
+                          <w:color w:val="000080"/>
+                          <w:sz w:val="20"/>
+                          <w:szCs w:val="20"/>
+                        </w:rPr>
+                        <w:t>:</w:t>
+                      </w:r>
+                      <w:proofErr w:type="gramEnd"/>
+                      <w:r>
+                        <w:rPr>
+                          <w:rFonts w:ascii="Courier New" w:eastAsia="Times New Roman" w:hAnsi="Courier New" w:cs="Courier New"/>
+                          <w:color w:val="000000"/>
+                          <w:sz w:val="20"/>
+                          <w:szCs w:val="20"/>
+                        </w:rPr>
+                        <w:t xml:space="preserve"> Tree</w:t>
+                      </w:r>
+                      <w:r>
+                        <w:rPr>
+                          <w:rFonts w:ascii="Courier New" w:eastAsia="Times New Roman" w:hAnsi="Courier New" w:cs="Courier New"/>
+                          <w:b/>
+                          <w:bCs/>
+                          <w:color w:val="000080"/>
+                          <w:sz w:val="20"/>
+                          <w:szCs w:val="20"/>
+                        </w:rPr>
+                        <w:t>:</w:t>
+                      </w:r>
+                    </w:p>
+                    <w:p>
+                      <w:pPr>
+                        <w:shd w:val="clear" w:color="auto" w:fill="FFFFFF"/>
+                        <w:spacing w:after="0" w:line="240" w:lineRule="auto"/>
+                        <w:rPr>
+                          <w:rFonts w:ascii="Courier New" w:eastAsia="Times New Roman" w:hAnsi="Courier New" w:cs="Courier New"/>
+                          <w:color w:val="000000"/>
+                          <w:sz w:val="20"/>
+                          <w:szCs w:val="20"/>
+                        </w:rPr>
+                      </w:pPr>
+                      <w:r>
+                        <w:rPr>
+                          <w:rFonts w:ascii="Courier New" w:eastAsia="Times New Roman" w:hAnsi="Courier New" w:cs="Courier New"/>
+                          <w:color w:val="000000"/>
+                          <w:sz w:val="20"/>
+                          <w:szCs w:val="20"/>
+                        </w:rPr>
+                        <w:t xml:space="preserve">            Check </w:t>
+                      </w:r>
+                      <w:r>
+                        <w:rPr>
+                          <w:rFonts w:ascii="Courier New" w:eastAsia="Times New Roman" w:hAnsi="Courier New" w:cs="Courier New"/>
+                          <w:b/>
+                          <w:bCs/>
+                          <w:color w:val="0000FF"/>
+                          <w:sz w:val="20"/>
+                          <w:szCs w:val="20"/>
+                        </w:rPr>
+                        <w:t>for</w:t>
+                      </w:r>
+                      <w:r>
+                        <w:rPr>
+                          <w:rFonts w:ascii="Courier New" w:eastAsia="Times New Roman" w:hAnsi="Courier New" w:cs="Courier New"/>
+                          <w:color w:val="000000"/>
+                          <w:sz w:val="20"/>
+                          <w:szCs w:val="20"/>
+                        </w:rPr>
+                        <w:t xml:space="preserve"> Interval intersection</w:t>
+                      </w:r>
+                    </w:p>
+                    <w:p>
+                      <w:pPr>
+                        <w:shd w:val="clear" w:color="auto" w:fill="FFFFFF"/>
+                        <w:spacing w:after="0" w:line="240" w:lineRule="auto"/>
+                        <w:rPr>
+                          <w:rFonts w:ascii="Courier New" w:eastAsia="Times New Roman" w:hAnsi="Courier New" w:cs="Courier New"/>
+                          <w:color w:val="000000"/>
+                          <w:sz w:val="20"/>
+                          <w:szCs w:val="20"/>
+                        </w:rPr>
+                      </w:pPr>
+                      <w:r>
+                        <w:rPr>
+                          <w:rFonts w:ascii="Courier New" w:eastAsia="Times New Roman" w:hAnsi="Courier New" w:cs="Courier New"/>
+                          <w:color w:val="000000"/>
+                          <w:sz w:val="20"/>
+                          <w:szCs w:val="20"/>
+                        </w:rPr>
+                        <w:t xml:space="preserve">            </w:t>
+                      </w:r>
+                      <w:r>
+                        <w:rPr>
+                          <w:rFonts w:ascii="Courier New" w:eastAsia="Times New Roman" w:hAnsi="Courier New" w:cs="Courier New"/>
+                          <w:b/>
+                          <w:bCs/>
+                          <w:color w:val="0000FF"/>
+                          <w:sz w:val="20"/>
+                          <w:szCs w:val="20"/>
+                        </w:rPr>
+                        <w:t>if</w:t>
+                      </w:r>
+                      <w:r>
+                        <w:rPr>
+                          <w:rFonts w:ascii="Courier New" w:eastAsia="Times New Roman" w:hAnsi="Courier New" w:cs="Courier New"/>
+                          <w:color w:val="000000"/>
+                          <w:sz w:val="20"/>
+                          <w:szCs w:val="20"/>
+                        </w:rPr>
+                        <w:t xml:space="preserve"> intersect </w:t>
+                      </w:r>
+                    </w:p>
+                    <w:p>
+                      <w:pPr>
+                        <w:shd w:val="clear" w:color="auto" w:fill="FFFFFF"/>
+                        <w:spacing w:after="0" w:line="240" w:lineRule="auto"/>
+                        <w:rPr>
+                          <w:rFonts w:ascii="Courier New" w:eastAsia="Times New Roman" w:hAnsi="Courier New" w:cs="Courier New"/>
+                          <w:color w:val="000000"/>
+                          <w:sz w:val="20"/>
+                          <w:szCs w:val="20"/>
+                        </w:rPr>
+                      </w:pPr>
+                      <w:r>
+                        <w:rPr>
+                          <w:rFonts w:ascii="Courier New" w:eastAsia="Times New Roman" w:hAnsi="Courier New" w:cs="Courier New"/>
+                          <w:color w:val="000000"/>
+                          <w:sz w:val="20"/>
+                          <w:szCs w:val="20"/>
+                        </w:rPr>
+                        <w:t xml:space="preserve">                </w:t>
+                      </w:r>
+                      <w:r>
+                        <w:rPr>
+                          <w:rFonts w:ascii="Courier New" w:eastAsia="Times New Roman" w:hAnsi="Courier New" w:cs="Courier New"/>
+                          <w:b/>
+                          <w:bCs/>
+                          <w:color w:val="0000FF"/>
+                          <w:sz w:val="20"/>
+                          <w:szCs w:val="20"/>
+                        </w:rPr>
+                        <w:t>throw</w:t>
+                      </w:r>
+                      <w:r>
+                        <w:rPr>
+                          <w:rFonts w:ascii="Courier New" w:eastAsia="Times New Roman" w:hAnsi="Courier New" w:cs="Courier New"/>
+                          <w:color w:val="000000"/>
+                          <w:sz w:val="20"/>
+                          <w:szCs w:val="20"/>
+                        </w:rPr>
+                        <w:t xml:space="preserve"> Rule Conflict Exception</w:t>
+                      </w:r>
+                    </w:p>
+                    <w:p>
+                      <w:pPr>
+                        <w:shd w:val="clear" w:color="auto" w:fill="FFFFFF"/>
+                        <w:spacing w:after="0" w:line="240" w:lineRule="auto"/>
+                        <w:rPr>
+                          <w:rFonts w:ascii="Courier New" w:eastAsia="Times New Roman" w:hAnsi="Courier New" w:cs="Courier New"/>
+                          <w:color w:val="000000"/>
+                          <w:sz w:val="20"/>
+                          <w:szCs w:val="20"/>
+                        </w:rPr>
+                      </w:pPr>
+                      <w:r>
+                        <w:rPr>
+                          <w:rFonts w:ascii="Courier New" w:eastAsia="Times New Roman" w:hAnsi="Courier New" w:cs="Courier New"/>
+                          <w:color w:val="000000"/>
+                          <w:sz w:val="20"/>
+                          <w:szCs w:val="20"/>
+                        </w:rPr>
+                        <w:t xml:space="preserve">        </w:t>
+                      </w:r>
+                    </w:p>
+                    <w:p>
+                      <w:pPr>
+                        <w:shd w:val="clear" w:color="auto" w:fill="FFFFFF"/>
+                        <w:spacing w:after="0" w:line="240" w:lineRule="auto"/>
+                        <w:rPr>
+                          <w:rFonts w:ascii="Courier New" w:eastAsia="Times New Roman" w:hAnsi="Courier New" w:cs="Courier New"/>
+                          <w:color w:val="000000"/>
+                          <w:sz w:val="20"/>
+                          <w:szCs w:val="20"/>
+                        </w:rPr>
+                      </w:pPr>
+                      <w:r>
+                        <w:rPr>
+                          <w:rFonts w:ascii="Courier New" w:eastAsia="Times New Roman" w:hAnsi="Courier New" w:cs="Courier New"/>
+                          <w:color w:val="000000"/>
+                          <w:sz w:val="20"/>
+                          <w:szCs w:val="20"/>
+                        </w:rPr>
+                        <w:t xml:space="preserve">        </w:t>
+                      </w:r>
+                      <w:r>
+                        <w:rPr>
+                          <w:rFonts w:ascii="Courier New" w:eastAsia="Times New Roman" w:hAnsi="Courier New" w:cs="Courier New"/>
+                          <w:b/>
+                          <w:bCs/>
+                          <w:color w:val="0000FF"/>
+                          <w:sz w:val="20"/>
+                          <w:szCs w:val="20"/>
+                        </w:rPr>
+                        <w:t>while</w:t>
+                      </w:r>
+                      <w:r>
+                        <w:rPr>
+                          <w:rFonts w:ascii="Courier New" w:eastAsia="Times New Roman" w:hAnsi="Courier New" w:cs="Courier New"/>
+                          <w:color w:val="000000"/>
+                          <w:sz w:val="20"/>
+                          <w:szCs w:val="20"/>
+                        </w:rPr>
+                        <w:t xml:space="preserve"> Iterating back</w:t>
+                      </w:r>
+                      <w:r>
+                        <w:rPr>
+                          <w:rFonts w:ascii="Courier New" w:eastAsia="Times New Roman" w:hAnsi="Courier New" w:cs="Courier New"/>
+                          <w:b/>
+                          <w:bCs/>
+                          <w:color w:val="000080"/>
+                          <w:sz w:val="20"/>
+                          <w:szCs w:val="20"/>
+                        </w:rPr>
+                        <w:t>:</w:t>
+                      </w:r>
+                    </w:p>
+                    <w:p>
+                      <w:pPr>
+                        <w:shd w:val="clear" w:color="auto" w:fill="FFFFFF"/>
+                        <w:spacing w:after="0" w:line="240" w:lineRule="auto"/>
+                        <w:rPr>
+                          <w:rFonts w:ascii="Courier New" w:eastAsia="Times New Roman" w:hAnsi="Courier New" w:cs="Courier New"/>
+                          <w:color w:val="000000"/>
+                          <w:sz w:val="20"/>
+                          <w:szCs w:val="20"/>
+                        </w:rPr>
+                      </w:pPr>
+                      <w:r>
+                        <w:rPr>
+                          <w:rFonts w:ascii="Courier New" w:eastAsia="Times New Roman" w:hAnsi="Courier New" w:cs="Courier New"/>
+                          <w:color w:val="000000"/>
+                          <w:sz w:val="20"/>
+                          <w:szCs w:val="20"/>
+                        </w:rPr>
+                        <w:t xml:space="preserve">            update Interval Node auxiliary information</w:t>
+                      </w:r>
+                    </w:p>
+                    <w:p>
+                      <w:pPr>
+                        <w:shd w:val="clear" w:color="auto" w:fill="FFFFFF"/>
+                        <w:spacing w:after="0" w:line="240" w:lineRule="auto"/>
+                        <w:rPr>
+                          <w:rFonts w:ascii="Courier New" w:eastAsia="Times New Roman" w:hAnsi="Courier New" w:cs="Courier New"/>
+                          <w:color w:val="000000"/>
+                          <w:sz w:val="20"/>
+                          <w:szCs w:val="20"/>
+                        </w:rPr>
+                      </w:pPr>
+                      <w:r>
+                        <w:rPr>
+                          <w:rFonts w:ascii="Courier New" w:eastAsia="Times New Roman" w:hAnsi="Courier New" w:cs="Courier New"/>
+                          <w:color w:val="000000"/>
+                          <w:sz w:val="20"/>
+                          <w:szCs w:val="20"/>
+                        </w:rPr>
+                        <w:t xml:space="preserve">            </w:t>
+                      </w:r>
+                    </w:p>
+                    <w:p>
+                      <w:pPr>
+                        <w:shd w:val="clear" w:color="auto" w:fill="FFFFFF"/>
+                        <w:spacing w:after="0" w:line="240" w:lineRule="auto"/>
+                        <w:rPr>
+                          <w:rFonts w:ascii="Times New Roman" w:eastAsia="Times New Roman" w:hAnsi="Times New Roman" w:cs="Times New Roman"/>
+                          <w:sz w:val="24"/>
+                          <w:szCs w:val="24"/>
+                        </w:rPr>
+                      </w:pPr>
+                      <w:r>
+                        <w:rPr>
+                          <w:rFonts w:ascii="Courier New" w:eastAsia="Times New Roman" w:hAnsi="Courier New" w:cs="Courier New"/>
+                          <w:color w:val="000000"/>
+                          <w:sz w:val="20"/>
+                          <w:szCs w:val="20"/>
+                        </w:rPr>
+                        <w:t xml:space="preserve">        </w:t>
+                      </w:r>
+                      <w:proofErr w:type="spellStart"/>
+                      <w:r>
+                        <w:rPr>
+                          <w:rFonts w:ascii="Courier New" w:eastAsia="Times New Roman" w:hAnsi="Courier New" w:cs="Courier New"/>
+                          <w:color w:val="000000"/>
+                          <w:sz w:val="20"/>
+                          <w:szCs w:val="20"/>
+                        </w:rPr>
+                        <w:t>map</w:t>
+                      </w:r>
+                      <w:r>
+                        <w:rPr>
+                          <w:rFonts w:ascii="Courier New" w:eastAsia="Times New Roman" w:hAnsi="Courier New" w:cs="Courier New"/>
+                          <w:b/>
+                          <w:bCs/>
+                          <w:color w:val="000080"/>
+                          <w:sz w:val="20"/>
+                          <w:szCs w:val="20"/>
+                        </w:rPr>
+                        <w:t>.</w:t>
+                      </w:r>
+                      <w:r>
+                        <w:rPr>
+                          <w:rFonts w:ascii="Courier New" w:eastAsia="Times New Roman" w:hAnsi="Courier New" w:cs="Courier New"/>
+                          <w:color w:val="000000"/>
+                          <w:sz w:val="20"/>
+                          <w:szCs w:val="20"/>
+                        </w:rPr>
+                        <w:t>add</w:t>
+                      </w:r>
+                      <w:proofErr w:type="spellEnd"/>
+                      <w:r>
+                        <w:rPr>
+                          <w:rFonts w:ascii="Courier New" w:eastAsia="Times New Roman" w:hAnsi="Courier New" w:cs="Courier New"/>
+                          <w:b/>
+                          <w:bCs/>
+                          <w:color w:val="000080"/>
+                          <w:sz w:val="20"/>
+                          <w:szCs w:val="20"/>
+                        </w:rPr>
+                        <w:t>(</w:t>
+                      </w:r>
+                      <w:r>
+                        <w:rPr>
+                          <w:rFonts w:ascii="Courier New" w:eastAsia="Times New Roman" w:hAnsi="Courier New" w:cs="Courier New"/>
+                          <w:color w:val="000000"/>
+                          <w:sz w:val="20"/>
+                          <w:szCs w:val="20"/>
+                        </w:rPr>
+                        <w:t>Rule</w:t>
+                      </w:r>
+                      <w:r>
+                        <w:rPr>
+                          <w:rFonts w:ascii="Courier New" w:eastAsia="Times New Roman" w:hAnsi="Courier New" w:cs="Courier New"/>
+                          <w:b/>
+                          <w:bCs/>
+                          <w:color w:val="000080"/>
+                          <w:sz w:val="20"/>
+                          <w:szCs w:val="20"/>
+                        </w:rPr>
+                        <w:t>)</w:t>
+                      </w:r>
+                    </w:p>
+                    <w:bookmarkEnd w:id="1"/>
+                    <w:p/>
+                  </w:txbxContent>
+                </v:textbox>
+                <w10:wrap type="square"/>
+              </v:shape>
+            </w:pict>
+          </mc:Fallback>
+        </mc:AlternateContent>
+      </w:r>
+    </w:p>
+    <w:p>
+      <w:pPr>
+        <w:spacing w:line="360" w:lineRule="auto"/>
+        <w:jc w:val="both"/>
+        <w:rPr>
+          <w:rFonts w:ascii="Times New Roman" w:hAnsi="Times New Roman" w:cs="Times New Roman"/>
+          <w:sz w:val="24"/>
+          <w:szCs w:val="24"/>
+        </w:rPr>
+      </w:pPr>
     </w:p>
     <w:sectPr>
-      <w:footerReference w:type="default" r:id="rId7"/>
+      <w:footerReference w:type="default" r:id="rId9"/>
       <w:pgSz w:w="12240" w:h="15840"/>
       <w:pgMar w:top="1440" w:right="1440" w:bottom="1440" w:left="1440" w:header="720" w:footer="720" w:gutter="0"/>
       <w:cols w:space="720"/>
@@ -1458,7 +4302,7 @@
           <w:rPr>
             <w:noProof/>
           </w:rPr>
-          <w:t>3</w:t>
+          <w:t>5</w:t>
         </w:r>
         <w:r>
           <w:rPr>
@@ -2079,6 +4923,73 @@
       <w:contextualSpacing/>
     </w:pPr>
   </w:style>
+  <w:style w:type="paragraph" w:styleId="Caption">
+    <w:name w:val="caption"/>
+    <w:basedOn w:val="Normal"/>
+    <w:next w:val="Normal"/>
+    <w:uiPriority w:val="35"/>
+    <w:unhideWhenUsed/>
+    <w:qFormat/>
+    <w:rsid w:val="004B443F"/>
+    <w:pPr>
+      <w:spacing w:after="200" w:line="240" w:lineRule="auto"/>
+    </w:pPr>
+    <w:rPr>
+      <w:i/>
+      <w:iCs/>
+      <w:color w:val="44546A" w:themeColor="text2"/>
+      <w:sz w:val="18"/>
+      <w:szCs w:val="18"/>
+    </w:rPr>
+  </w:style>
+  <w:style w:type="character" w:customStyle="1" w:styleId="sc11">
+    <w:name w:val="sc11"/>
+    <w:basedOn w:val="DefaultParagraphFont"/>
+    <w:rsid w:val="00235F1F"/>
+    <w:rPr>
+      <w:rFonts w:ascii="Courier New" w:hAnsi="Courier New" w:cs="Courier New" w:hint="default"/>
+      <w:color w:val="000000"/>
+      <w:sz w:val="20"/>
+      <w:szCs w:val="20"/>
+    </w:rPr>
+  </w:style>
+  <w:style w:type="character" w:customStyle="1" w:styleId="sc101">
+    <w:name w:val="sc101"/>
+    <w:basedOn w:val="DefaultParagraphFont"/>
+    <w:rsid w:val="00235F1F"/>
+    <w:rPr>
+      <w:rFonts w:ascii="Courier New" w:hAnsi="Courier New" w:cs="Courier New" w:hint="default"/>
+      <w:b/>
+      <w:bCs/>
+      <w:color w:val="000080"/>
+      <w:sz w:val="20"/>
+      <w:szCs w:val="20"/>
+    </w:rPr>
+  </w:style>
+  <w:style w:type="character" w:customStyle="1" w:styleId="sc0">
+    <w:name w:val="sc0"/>
+    <w:basedOn w:val="DefaultParagraphFont"/>
+    <w:rsid w:val="00235F1F"/>
+    <w:rPr>
+      <w:rFonts w:ascii="Courier New" w:hAnsi="Courier New" w:cs="Courier New" w:hint="default"/>
+      <w:color w:val="000000"/>
+      <w:sz w:val="20"/>
+      <w:szCs w:val="20"/>
+    </w:rPr>
+  </w:style>
+  <w:style w:type="character" w:customStyle="1" w:styleId="sc51">
+    <w:name w:val="sc51"/>
+    <w:basedOn w:val="DefaultParagraphFont"/>
+    <w:rsid w:val="00235F1F"/>
+    <w:rPr>
+      <w:rFonts w:ascii="Courier New" w:hAnsi="Courier New" w:cs="Courier New" w:hint="default"/>
+      <w:b/>
+      <w:bCs/>
+      <w:color w:val="0000FF"/>
+      <w:sz w:val="20"/>
+      <w:szCs w:val="20"/>
+    </w:rPr>
+  </w:style>
 </w:styles>
 </file>
 

</xml_diff>

<commit_message>
Should add both demo and results
</commit_message>
<xml_diff>
--- a/RuleConflict/resources/Report.docx
+++ b/RuleConflict/resources/Report.docx
@@ -1064,7 +1064,7 @@
           <v:shape id="_x0000_i1025" type="#_x0000_t75" style="width:278.15pt;height:241.75pt" o:ole="">
             <v:imagedata r:id="rId8" o:title=""/>
           </v:shape>
-          <o:OLEObject Type="Embed" ProgID="Visio.Drawing.15" ShapeID="_x0000_i1025" DrawAspect="Content" ObjectID="_1574690536" r:id="rId9"/>
+          <o:OLEObject Type="Embed" ProgID="Visio.Drawing.15" ShapeID="_x0000_i1025" DrawAspect="Content" ObjectID="_1574691341" r:id="rId9"/>
         </w:object>
       </w:r>
     </w:p>
@@ -1076,27 +1076,14 @@
       <w:r>
         <w:t xml:space="preserve">Figure </w:t>
       </w:r>
-      <w:r>
-        <w:fldChar w:fldCharType="begin"/>
-      </w:r>
-      <w:r>
-        <w:instrText xml:space="preserve"> SEQ Figure \* ARABIC </w:instrText>
-      </w:r>
-      <w:r>
-        <w:fldChar w:fldCharType="separate"/>
-      </w:r>
-      <w:r>
-        <w:rPr>
-          <w:noProof/>
-        </w:rPr>
-        <w:t>1</w:t>
-      </w:r>
-      <w:r>
-        <w:rPr>
-          <w:noProof/>
-        </w:rPr>
-        <w:fldChar w:fldCharType="end"/>
-      </w:r>
+      <w:fldSimple w:instr=" SEQ Figure \* ARABIC ">
+        <w:r>
+          <w:rPr>
+            <w:noProof/>
+          </w:rPr>
+          <w:t>1</w:t>
+        </w:r>
+      </w:fldSimple>
       <w:r>
         <w:t xml:space="preserve"> Overview</w:t>
       </w:r>
@@ -4913,15 +4900,7 @@
           <w:sz w:val="24"/>
           <w:szCs w:val="24"/>
         </w:rPr>
-        <w:t>T</w:t>
-      </w:r>
-      <w:r>
-        <w:rPr>
-          <w:rFonts w:ascii="Times New Roman" w:eastAsiaTheme="minorEastAsia" w:hAnsi="Times New Roman" w:cs="Times New Roman"/>
-          <w:sz w:val="24"/>
-          <w:szCs w:val="24"/>
-        </w:rPr>
-        <w:t>he input for the algorithm will be in JSON format. JSON format is chosen because of it was the format used in Aquaponics to transfer data between IOT device and the REST controller.</w:t>
+        <w:t>The input for the algorithm will be in JSON format. JSON format is chosen because of it was the format used in Aquaponics to transfer data between IOT device and the REST controller.</w:t>
       </w:r>
     </w:p>
     <w:tbl>
@@ -5121,15 +5100,7 @@
                 <w:sz w:val="24"/>
                 <w:szCs w:val="24"/>
               </w:rPr>
-              <w:t xml:space="preserve">Holds the string format of the </w:t>
-            </w:r>
-            <w:r>
-              <w:rPr>
-                <w:rFonts w:ascii="Times New Roman" w:eastAsiaTheme="minorEastAsia" w:hAnsi="Times New Roman" w:cs="Times New Roman"/>
-                <w:sz w:val="24"/>
-                <w:szCs w:val="24"/>
-              </w:rPr>
-              <w:t>Boolean expression for actions.</w:t>
+              <w:t>Holds the string format of the Boolean expression for actions.</w:t>
             </w:r>
           </w:p>
           <w:p>
@@ -8239,6 +8210,23 @@
     </w:p>
     <w:p>
       <w:pPr>
+        <w:pStyle w:val="Heading2"/>
+        <w:spacing w:line="480" w:lineRule="auto"/>
+        <w:rPr>
+          <w:rFonts w:eastAsiaTheme="minorEastAsia"/>
+          <w:i/>
+        </w:rPr>
+      </w:pPr>
+      <w:r>
+        <w:rPr>
+          <w:rFonts w:eastAsiaTheme="minorEastAsia"/>
+          <w:i/>
+        </w:rPr>
+        <w:t>Demo</w:t>
+      </w:r>
+    </w:p>
+    <w:p>
+      <w:pPr>
         <w:spacing w:line="360" w:lineRule="auto"/>
         <w:jc w:val="both"/>
         <w:rPr>
@@ -8253,110 +8241,16 @@
           <w:sz w:val="24"/>
           <w:szCs w:val="24"/>
         </w:rPr>
-        <w:t>Future Work</w:t>
+        <w:t>&lt;&lt;Details with respect to demo should go here&gt;&gt;</w:t>
       </w:r>
     </w:p>
     <w:p>
       <w:pPr>
-        <w:pStyle w:val="ListParagraph"/>
-        <w:numPr>
-          <w:ilvl w:val="0"/>
-          <w:numId w:val="9"/>
-        </w:numPr>
-        <w:spacing w:line="360" w:lineRule="auto"/>
-        <w:jc w:val="both"/>
-        <w:rPr>
-          <w:rFonts w:ascii="Times New Roman" w:eastAsiaTheme="minorEastAsia" w:hAnsi="Times New Roman" w:cs="Times New Roman"/>
-          <w:sz w:val="24"/>
-          <w:szCs w:val="24"/>
-        </w:rPr>
-      </w:pPr>
-      <w:r>
-        <w:rPr>
-          <w:rFonts w:ascii="Times New Roman" w:eastAsiaTheme="minorEastAsia" w:hAnsi="Times New Roman" w:cs="Times New Roman"/>
-          <w:sz w:val="24"/>
-          <w:szCs w:val="24"/>
-        </w:rPr>
-        <w:t>This implementation is stand alone. It should be integrated with Aquaponics web controller module. Although majority of the work has been done, changes with respect to integration has to be done</w:t>
-      </w:r>
-    </w:p>
-    <w:p>
-      <w:pPr>
-        <w:pStyle w:val="ListParagraph"/>
-        <w:numPr>
-          <w:ilvl w:val="0"/>
-          <w:numId w:val="9"/>
-        </w:numPr>
-        <w:spacing w:line="360" w:lineRule="auto"/>
-        <w:jc w:val="both"/>
-        <w:rPr>
-          <w:rFonts w:ascii="Times New Roman" w:eastAsiaTheme="minorEastAsia" w:hAnsi="Times New Roman" w:cs="Times New Roman"/>
-          <w:sz w:val="24"/>
-          <w:szCs w:val="24"/>
-        </w:rPr>
-      </w:pPr>
-      <w:r>
-        <w:rPr>
-          <w:rFonts w:ascii="Times New Roman" w:eastAsiaTheme="minorEastAsia" w:hAnsi="Times New Roman" w:cs="Times New Roman"/>
-          <w:sz w:val="24"/>
-          <w:szCs w:val="24"/>
-        </w:rPr>
-        <w:t xml:space="preserve">The implementation </w:t>
-      </w:r>
-      <w:r>
-        <w:rPr>
-          <w:rFonts w:ascii="Times New Roman" w:eastAsiaTheme="minorEastAsia" w:hAnsi="Times New Roman" w:cs="Times New Roman"/>
-          <w:sz w:val="24"/>
-          <w:szCs w:val="24"/>
-        </w:rPr>
-        <w:t>could be stress tested for multiple complex rules. Test suite could be created to test specific modules in the implementation</w:t>
-      </w:r>
-    </w:p>
-    <w:p>
-      <w:pPr>
-        <w:spacing w:line="360" w:lineRule="auto"/>
-        <w:jc w:val="both"/>
-        <w:rPr>
-          <w:rFonts w:ascii="Times New Roman" w:eastAsiaTheme="minorEastAsia" w:hAnsi="Times New Roman" w:cs="Times New Roman"/>
-          <w:sz w:val="24"/>
-          <w:szCs w:val="24"/>
-        </w:rPr>
-      </w:pPr>
-      <w:r>
-        <w:rPr>
-          <w:rFonts w:ascii="Times New Roman" w:eastAsiaTheme="minorEastAsia" w:hAnsi="Times New Roman" w:cs="Times New Roman"/>
-          <w:sz w:val="24"/>
-          <w:szCs w:val="24"/>
-        </w:rPr>
-        <w:t>Demo</w:t>
-      </w:r>
-    </w:p>
-    <w:p>
-      <w:pPr>
-        <w:spacing w:line="360" w:lineRule="auto"/>
-        <w:jc w:val="both"/>
-        <w:rPr>
-          <w:rFonts w:ascii="Times New Roman" w:eastAsiaTheme="minorEastAsia" w:hAnsi="Times New Roman" w:cs="Times New Roman"/>
-          <w:sz w:val="24"/>
-          <w:szCs w:val="24"/>
-        </w:rPr>
-      </w:pPr>
-      <w:r>
-        <w:rPr>
-          <w:rFonts w:ascii="Times New Roman" w:eastAsiaTheme="minorEastAsia" w:hAnsi="Times New Roman" w:cs="Times New Roman"/>
-          <w:sz w:val="24"/>
-          <w:szCs w:val="24"/>
-        </w:rPr>
-        <w:t>&lt;&lt;Details with respect to demo should go here&gt;&gt;</w:t>
-      </w:r>
-    </w:p>
-    <w:p>
-      <w:pPr>
-        <w:pStyle w:val="Heading1"/>
+        <w:pStyle w:val="Heading2"/>
         <w:spacing w:line="480" w:lineRule="auto"/>
         <w:rPr>
           <w:rFonts w:eastAsiaTheme="minorEastAsia"/>
-          <w:b/>
+          <w:i/>
         </w:rPr>
       </w:pPr>
       <w:r>
@@ -9173,6 +9067,110 @@
       <w:r>
         <w:rPr>
           <w:rFonts w:eastAsiaTheme="minorEastAsia"/>
+          <w:i/>
+        </w:rPr>
+        <w:lastRenderedPageBreak/>
+        <w:t>Future Work</w:t>
+      </w:r>
+    </w:p>
+    <w:p>
+      <w:pPr>
+        <w:pStyle w:val="ListParagraph"/>
+        <w:numPr>
+          <w:ilvl w:val="0"/>
+          <w:numId w:val="9"/>
+        </w:numPr>
+        <w:spacing w:line="360" w:lineRule="auto"/>
+        <w:jc w:val="both"/>
+        <w:rPr>
+          <w:rFonts w:ascii="Times New Roman" w:eastAsiaTheme="minorEastAsia" w:hAnsi="Times New Roman" w:cs="Times New Roman"/>
+          <w:sz w:val="24"/>
+          <w:szCs w:val="24"/>
+        </w:rPr>
+      </w:pPr>
+      <w:r>
+        <w:rPr>
+          <w:rFonts w:ascii="Times New Roman" w:eastAsiaTheme="minorEastAsia" w:hAnsi="Times New Roman" w:cs="Times New Roman"/>
+          <w:sz w:val="24"/>
+          <w:szCs w:val="24"/>
+        </w:rPr>
+        <w:t>This implementation is stand alone. It should be integrated with Aquaponics web controller module. Although majority of the work has been done, changes with respect to integration has to be done</w:t>
+      </w:r>
+    </w:p>
+    <w:p>
+      <w:pPr>
+        <w:pStyle w:val="ListParagraph"/>
+        <w:numPr>
+          <w:ilvl w:val="0"/>
+          <w:numId w:val="9"/>
+        </w:numPr>
+        <w:spacing w:line="360" w:lineRule="auto"/>
+        <w:jc w:val="both"/>
+        <w:rPr>
+          <w:rFonts w:ascii="Times New Roman" w:eastAsiaTheme="minorEastAsia" w:hAnsi="Times New Roman" w:cs="Times New Roman"/>
+          <w:sz w:val="24"/>
+          <w:szCs w:val="24"/>
+        </w:rPr>
+      </w:pPr>
+      <w:r>
+        <w:rPr>
+          <w:rFonts w:ascii="Times New Roman" w:eastAsiaTheme="minorEastAsia" w:hAnsi="Times New Roman" w:cs="Times New Roman"/>
+          <w:sz w:val="24"/>
+          <w:szCs w:val="24"/>
+        </w:rPr>
+        <w:t>The implementation could be stress tested for multiple complex rules. Test suite could be created to test specific modules in the implementation</w:t>
+      </w:r>
+    </w:p>
+    <w:p>
+      <w:pPr>
+        <w:pStyle w:val="Heading1"/>
+        <w:spacing w:line="480" w:lineRule="auto"/>
+        <w:rPr>
+          <w:rFonts w:eastAsiaTheme="minorEastAsia"/>
+          <w:b/>
+        </w:rPr>
+      </w:pPr>
+      <w:r>
+        <w:rPr>
+          <w:rFonts w:eastAsiaTheme="minorEastAsia"/>
+          <w:b/>
+        </w:rPr>
+        <w:t>Conclusion</w:t>
+      </w:r>
+    </w:p>
+    <w:p>
+      <w:pPr>
+        <w:pStyle w:val="Heading1"/>
+        <w:spacing w:before="0" w:line="480" w:lineRule="auto"/>
+        <w:rPr>
+          <w:rFonts w:eastAsiaTheme="minorEastAsia"/>
+          <w:sz w:val="24"/>
+          <w:szCs w:val="24"/>
+        </w:rPr>
+      </w:pPr>
+      <w:bookmarkStart w:id="0" w:name="_GoBack"/>
+      <w:bookmarkEnd w:id="0"/>
+      <w:r>
+        <w:rPr>
+          <w:rFonts w:eastAsiaTheme="minorEastAsia"/>
+          <w:sz w:val="24"/>
+          <w:szCs w:val="24"/>
+        </w:rPr>
+        <w:br w:type="page"/>
+      </w:r>
+    </w:p>
+    <w:p>
+      <w:pPr>
+        <w:pStyle w:val="Heading1"/>
+        <w:spacing w:line="480" w:lineRule="auto"/>
+        <w:rPr>
+          <w:rFonts w:eastAsiaTheme="minorEastAsia"/>
+          <w:b/>
+        </w:rPr>
+      </w:pPr>
+      <w:r>
+        <w:rPr>
+          <w:rFonts w:eastAsiaTheme="minorEastAsia"/>
           <w:b/>
         </w:rPr>
         <w:lastRenderedPageBreak/>
@@ -9198,17 +9196,7 @@
           <w:sz w:val="24"/>
           <w:szCs w:val="24"/>
         </w:rPr>
-        <w:t xml:space="preserve">Yan Sun, et al., “Conflict Detection Scheme Based on Formal Rule Model for Smart </w:t>
-      </w:r>
-      <w:bookmarkStart w:id="0" w:name="_GoBack"/>
-      <w:bookmarkEnd w:id="0"/>
-      <w:r>
-        <w:rPr>
-          <w:rFonts w:ascii="Times New Roman" w:eastAsiaTheme="minorEastAsia" w:hAnsi="Times New Roman" w:cs="Times New Roman"/>
-          <w:sz w:val="24"/>
-          <w:szCs w:val="24"/>
-        </w:rPr>
-        <w:t xml:space="preserve">Building Systems” </w:t>
+        <w:t xml:space="preserve">Yan Sun, et al., “Conflict Detection Scheme Based on Formal Rule Model for Smart Building Systems” </w:t>
       </w:r>
       <w:r>
         <w:rPr>
@@ -14644,7 +14632,7 @@
 </file>
 
 <file path=customXml/itemProps1.xml><?xml version="1.0" encoding="utf-8"?>
-<ds:datastoreItem xmlns:ds="http://schemas.openxmlformats.org/officeDocument/2006/customXml" ds:itemID="{8C06A376-C234-E14B-A020-2621FC2EDF3F}">
+<ds:datastoreItem xmlns:ds="http://schemas.openxmlformats.org/officeDocument/2006/customXml" ds:itemID="{31D95587-091F-C646-A650-D7FAC10AEEC2}">
   <ds:schemaRefs>
     <ds:schemaRef ds:uri="http://schemas.openxmlformats.org/officeDocument/2006/bibliography"/>
   </ds:schemaRefs>

</xml_diff>